<commit_message>
Atualização dos casos de uso 21 e 25
</commit_message>
<xml_diff>
--- a/Requisitos/CSU - Nível Sistema - 4/CSU25 – Pontuar Funcionários.docx
+++ b/Requisitos/CSU - Nível Sistema - 4/CSU25 – Pontuar Funcionários.docx
@@ -1,6 +1,6 @@
 
 <file path=word/document.xml><?xml version="1.0" encoding="utf-8"?>
-<w:document xmlns:wpc="http://schemas.microsoft.com/office/word/2010/wordprocessingCanvas" xmlns:mc="http://schemas.openxmlformats.org/markup-compatibility/2006" xmlns:o="urn:schemas-microsoft-com:office:office" xmlns:r="http://schemas.openxmlformats.org/officeDocument/2006/relationships" xmlns:m="http://schemas.openxmlformats.org/officeDocument/2006/math" xmlns:v="urn:schemas-microsoft-com:vml" xmlns:wp14="http://schemas.microsoft.com/office/word/2010/wordprocessingDrawing" xmlns:wp="http://schemas.openxmlformats.org/drawingml/2006/wordprocessingDrawing" xmlns:w10="urn:schemas-microsoft-com:office:word" xmlns:w="http://schemas.openxmlformats.org/wordprocessingml/2006/main" xmlns:w14="http://schemas.microsoft.com/office/word/2010/wordml" xmlns:w15="http://schemas.microsoft.com/office/word/2012/wordml" xmlns:wpg="http://schemas.microsoft.com/office/word/2010/wordprocessingGroup" xmlns:wpi="http://schemas.microsoft.com/office/word/2010/wordprocessingInk" xmlns:wne="http://schemas.microsoft.com/office/word/2006/wordml" xmlns:wps="http://schemas.microsoft.com/office/word/2010/wordprocessingShape" mc:Ignorable="w14 w15 wp14">
+<w:document xmlns:wpc="http://schemas.microsoft.com/office/word/2010/wordprocessingCanvas" xmlns:mc="http://schemas.openxmlformats.org/markup-compatibility/2006" xmlns:o="urn:schemas-microsoft-com:office:office" xmlns:r="http://schemas.openxmlformats.org/officeDocument/2006/relationships" xmlns:m="http://schemas.openxmlformats.org/officeDocument/2006/math" xmlns:v="urn:schemas-microsoft-com:vml" xmlns:wp14="http://schemas.microsoft.com/office/word/2010/wordprocessingDrawing" xmlns:wp="http://schemas.openxmlformats.org/drawingml/2006/wordprocessingDrawing" xmlns:w10="urn:schemas-microsoft-com:office:word" xmlns:w="http://schemas.openxmlformats.org/wordprocessingml/2006/main" xmlns:w14="http://schemas.microsoft.com/office/word/2010/wordml" xmlns:wpg="http://schemas.microsoft.com/office/word/2010/wordprocessingGroup" xmlns:wpi="http://schemas.microsoft.com/office/word/2010/wordprocessingInk" xmlns:wne="http://schemas.microsoft.com/office/word/2006/wordml" xmlns:wps="http://schemas.microsoft.com/office/word/2010/wordprocessingShape" mc:Ignorable="w14 wp14">
   <w:body>
     <w:p>
       <w:pPr>
@@ -21,7 +21,7 @@
           <w:sz w:val="36"/>
           <w:szCs w:val="36"/>
         </w:rPr>
-        <w:t xml:space="preserve"> – Pontuar Funcioná</w:t>
+        <w:t xml:space="preserve"> – Pontuar </w:t>
       </w:r>
       <w:r>
         <w:rPr>
@@ -29,7 +29,7 @@
           <w:sz w:val="36"/>
           <w:szCs w:val="36"/>
         </w:rPr>
-        <w:t>rios</w:t>
+        <w:t>Pessoa</w:t>
       </w:r>
     </w:p>
     <w:p>
@@ -179,7 +179,21 @@
                 <w:sz w:val="28"/>
                 <w:szCs w:val="28"/>
               </w:rPr>
-              <w:t>Ator deseja gerenciar as reservas dos ambientes do condomínio.</w:t>
+              <w:t xml:space="preserve">Ator deseja gerenciar </w:t>
+            </w:r>
+            <w:r>
+              <w:rPr>
+                <w:sz w:val="28"/>
+                <w:szCs w:val="28"/>
+              </w:rPr>
+              <w:t>as pontuações das pessoas</w:t>
+            </w:r>
+            <w:r>
+              <w:rPr>
+                <w:sz w:val="28"/>
+                <w:szCs w:val="28"/>
+              </w:rPr>
+              <w:t>.</w:t>
             </w:r>
           </w:p>
         </w:tc>
@@ -234,10 +248,8 @@
               <w:rPr>
                 <w:sz w:val="28"/>
               </w:rPr>
-              <w:t>Morador</w:t>
-            </w:r>
-            <w:bookmarkStart w:id="0" w:name="_GoBack"/>
-            <w:bookmarkEnd w:id="0"/>
+              <w:t>Síndico</w:t>
+            </w:r>
             <w:r>
               <w:rPr>
                 <w:sz w:val="28"/>
@@ -297,6 +309,18 @@
                 <w:szCs w:val="28"/>
               </w:rPr>
             </w:pPr>
+            <w:r>
+              <w:rPr>
+                <w:sz w:val="28"/>
+              </w:rPr>
+              <w:t>Morador, Responsável, Proprietário</w:t>
+            </w:r>
+            <w:r>
+              <w:rPr>
+                <w:sz w:val="28"/>
+              </w:rPr>
+              <w:t>.</w:t>
+            </w:r>
           </w:p>
         </w:tc>
       </w:tr>
@@ -438,7 +462,7 @@
           </w:tcPr>
           <w:p>
             <w:pPr>
-              <w:pStyle w:val="Heading2"/>
+              <w:pStyle w:val="Ttulo2"/>
               <w:numPr>
                 <w:ilvl w:val="1"/>
                 <w:numId w:val="1"/>
@@ -472,7 +496,7 @@
           </w:tcPr>
           <w:p>
             <w:pPr>
-              <w:pStyle w:val="Heading2"/>
+              <w:pStyle w:val="Ttulo2"/>
               <w:numPr>
                 <w:ilvl w:val="1"/>
                 <w:numId w:val="1"/>
@@ -499,7 +523,7 @@
           </w:tcPr>
           <w:p>
             <w:pPr>
-              <w:pStyle w:val="Heading2"/>
+              <w:pStyle w:val="Ttulo2"/>
               <w:numPr>
                 <w:ilvl w:val="1"/>
                 <w:numId w:val="1"/>
@@ -547,7 +571,19 @@
               <w:rPr>
                 <w:sz w:val="28"/>
               </w:rPr>
-              <w:t>dar notas aos funcionário do prédio</w:t>
+              <w:t xml:space="preserve">dar notas </w:t>
+            </w:r>
+            <w:r>
+              <w:rPr>
+                <w:sz w:val="28"/>
+              </w:rPr>
+              <w:t>as pessoas</w:t>
+            </w:r>
+            <w:r>
+              <w:rPr>
+                <w:sz w:val="28"/>
+              </w:rPr>
+              <w:t xml:space="preserve"> do prédio</w:t>
             </w:r>
             <w:r>
               <w:rPr>
@@ -613,7 +649,19 @@
               <w:rPr>
                 <w:sz w:val="28"/>
               </w:rPr>
-              <w:t>“Pontuar funcionários”</w:t>
+              <w:t xml:space="preserve">“Pontuar </w:t>
+            </w:r>
+            <w:r>
+              <w:rPr>
+                <w:sz w:val="28"/>
+              </w:rPr>
+              <w:t>Pessoa</w:t>
+            </w:r>
+            <w:r>
+              <w:rPr>
+                <w:sz w:val="28"/>
+              </w:rPr>
+              <w:t>”</w:t>
             </w:r>
             <w:r>
               <w:rPr>
@@ -648,13 +696,25 @@
               <w:rPr>
                 <w:sz w:val="28"/>
               </w:rPr>
-              <w:t xml:space="preserve">3. Sistema exibe a lista com </w:t>
-            </w:r>
-            <w:r>
-              <w:rPr>
-                <w:sz w:val="28"/>
-              </w:rPr>
-              <w:t>os funcionários, as áreas de atuação e as notas de cada funcionário.</w:t>
+              <w:t>3. Sistema exibe a lista com os nomes das pessoas</w:t>
+            </w:r>
+            <w:r>
+              <w:rPr>
+                <w:sz w:val="28"/>
+              </w:rPr>
+              <w:t xml:space="preserve"> e as notas de cada </w:t>
+            </w:r>
+            <w:r>
+              <w:rPr>
+                <w:sz w:val="28"/>
+              </w:rPr>
+              <w:t>pessoa</w:t>
+            </w:r>
+            <w:r>
+              <w:rPr>
+                <w:sz w:val="28"/>
+              </w:rPr>
+              <w:t>.</w:t>
             </w:r>
           </w:p>
           <w:p>
@@ -744,7 +804,14 @@
                 <w:sz w:val="28"/>
                 <w:szCs w:val="28"/>
               </w:rPr>
-              <w:t xml:space="preserve">seleciona um funcionário e </w:t>
+              <w:t xml:space="preserve">seleciona uma pessoa </w:t>
+            </w:r>
+            <w:r>
+              <w:rPr>
+                <w:sz w:val="28"/>
+                <w:szCs w:val="28"/>
+              </w:rPr>
+              <w:t xml:space="preserve">e </w:t>
             </w:r>
             <w:r>
               <w:rPr>
@@ -806,7 +873,23 @@
                 <w:sz w:val="28"/>
                 <w:szCs w:val="28"/>
               </w:rPr>
-              <w:t>ver seção Pontuar funcionário.</w:t>
+              <w:t xml:space="preserve">ver seção Pontuar </w:t>
+            </w:r>
+            <w:r>
+              <w:rPr>
+                <w:color w:val="C00000"/>
+                <w:sz w:val="28"/>
+                <w:szCs w:val="28"/>
+              </w:rPr>
+              <w:t>Pessoa</w:t>
+            </w:r>
+            <w:r>
+              <w:rPr>
+                <w:color w:val="C00000"/>
+                <w:sz w:val="28"/>
+                <w:szCs w:val="28"/>
+              </w:rPr>
+              <w:t>.</w:t>
             </w:r>
           </w:p>
           <w:p>
@@ -863,7 +946,14 @@
           <w:color w:val="000000"/>
           <w:sz w:val="28"/>
         </w:rPr>
-        <w:t>Pontuar funcionário</w:t>
+        <w:t xml:space="preserve">Pontuar </w:t>
+      </w:r>
+      <w:r>
+        <w:rPr>
+          <w:color w:val="000000"/>
+          <w:sz w:val="28"/>
+        </w:rPr>
+        <w:t>Pessoa</w:t>
       </w:r>
     </w:p>
     <w:tbl>
@@ -941,7 +1031,14 @@
                 <w:sz w:val="28"/>
                 <w:szCs w:val="28"/>
               </w:rPr>
-              <w:t>Ator atribui/edita a nota de um funcionário</w:t>
+              <w:t>Ator atribui/edita a nota de um</w:t>
+            </w:r>
+            <w:r>
+              <w:rPr>
+                <w:sz w:val="28"/>
+                <w:szCs w:val="28"/>
+              </w:rPr>
+              <w:t>a pessoa</w:t>
             </w:r>
             <w:r>
               <w:rPr>
@@ -974,7 +1071,7 @@
           </w:tcPr>
           <w:p>
             <w:pPr>
-              <w:pStyle w:val="Heading2"/>
+              <w:pStyle w:val="Ttulo2"/>
               <w:numPr>
                 <w:ilvl w:val="1"/>
                 <w:numId w:val="1"/>
@@ -1007,7 +1104,7 @@
           </w:tcPr>
           <w:p>
             <w:pPr>
-              <w:pStyle w:val="Heading2"/>
+              <w:pStyle w:val="Ttulo2"/>
               <w:numPr>
                 <w:ilvl w:val="1"/>
                 <w:numId w:val="1"/>
@@ -1034,7 +1131,7 @@
           </w:tcPr>
           <w:p>
             <w:pPr>
-              <w:pStyle w:val="Heading2"/>
+              <w:pStyle w:val="Ttulo2"/>
               <w:numPr>
                 <w:ilvl w:val="1"/>
                 <w:numId w:val="1"/>
@@ -1095,7 +1192,7 @@
           </w:tcPr>
           <w:p>
             <w:pPr>
-              <w:pStyle w:val="ListParagraph"/>
+              <w:pStyle w:val="PargrafodaLista"/>
               <w:numPr>
                 <w:ilvl w:val="0"/>
                 <w:numId w:val="4"/>
@@ -1121,7 +1218,35 @@
                 <w:sz w:val="28"/>
                 <w:szCs w:val="28"/>
               </w:rPr>
-              <w:t>exibe um campo editável contendo a nota atual do funcionário ou o campo em branco caso não haja nenhuma nota atribuida, acompanhado das opções “Ok” e “Voltar”.</w:t>
+              <w:t>exibe um campo editável contendo</w:t>
+            </w:r>
+            <w:r>
+              <w:rPr>
+                <w:sz w:val="28"/>
+                <w:szCs w:val="28"/>
+              </w:rPr>
+              <w:t xml:space="preserve"> a nota atual da pessoa </w:t>
+            </w:r>
+            <w:r>
+              <w:rPr>
+                <w:sz w:val="28"/>
+                <w:szCs w:val="28"/>
+              </w:rPr>
+              <w:t>ou o campo em branco caso não haja nenhuma nota atribuida, acompanhado das opções “</w:t>
+            </w:r>
+            <w:r>
+              <w:rPr>
+                <w:sz w:val="28"/>
+                <w:szCs w:val="28"/>
+              </w:rPr>
+              <w:t>Salvar</w:t>
+            </w:r>
+            <w:r>
+              <w:rPr>
+                <w:sz w:val="28"/>
+                <w:szCs w:val="28"/>
+              </w:rPr>
+              <w:t>” e “Voltar”.</w:t>
             </w:r>
           </w:p>
         </w:tc>
@@ -1163,7 +1288,23 @@
                 <w:sz w:val="28"/>
                 <w:szCs w:val="28"/>
               </w:rPr>
-              <w:t>Ator insere ou modifica a nota existente e clica em “OK”</w:t>
+              <w:t>Ator insere ou modifica a nota existente e clica em “</w:t>
+            </w:r>
+            <w:r>
+              <w:rPr>
+                <w:sz w:val="28"/>
+                <w:szCs w:val="28"/>
+              </w:rPr>
+              <w:t>SALVAR</w:t>
+            </w:r>
+            <w:bookmarkStart w:id="0" w:name="_GoBack"/>
+            <w:bookmarkEnd w:id="0"/>
+            <w:r>
+              <w:rPr>
+                <w:sz w:val="28"/>
+                <w:szCs w:val="28"/>
+              </w:rPr>
+              <w:t>”</w:t>
             </w:r>
           </w:p>
         </w:tc>
@@ -1183,7 +1324,7 @@
           </w:tcPr>
           <w:p>
             <w:pPr>
-              <w:pStyle w:val="ListParagraph"/>
+              <w:pStyle w:val="PargrafodaLista"/>
               <w:numPr>
                 <w:ilvl w:val="0"/>
                 <w:numId w:val="4"/>
@@ -1373,6 +1514,9 @@
               <w:pStyle w:val="Estilopadro"/>
               <w:jc w:val="center"/>
             </w:pPr>
+            <w:r>
+              <w:t>17/08/2014</w:t>
+            </w:r>
           </w:p>
         </w:tc>
         <w:tc>
@@ -1394,6 +1538,9 @@
               <w:pStyle w:val="Estilopadro"/>
               <w:jc w:val="center"/>
             </w:pPr>
+            <w:r>
+              <w:t>Andrés</w:t>
+            </w:r>
           </w:p>
         </w:tc>
         <w:tc>
@@ -1436,7 +1583,7 @@
 </file>
 
 <file path=word/numbering.xml><?xml version="1.0" encoding="utf-8"?>
-<w:numbering xmlns:wpc="http://schemas.microsoft.com/office/word/2010/wordprocessingCanvas" xmlns:mc="http://schemas.openxmlformats.org/markup-compatibility/2006" xmlns:o="urn:schemas-microsoft-com:office:office" xmlns:r="http://schemas.openxmlformats.org/officeDocument/2006/relationships" xmlns:m="http://schemas.openxmlformats.org/officeDocument/2006/math" xmlns:v="urn:schemas-microsoft-com:vml" xmlns:wp14="http://schemas.microsoft.com/office/word/2010/wordprocessingDrawing" xmlns:wp="http://schemas.openxmlformats.org/drawingml/2006/wordprocessingDrawing" xmlns:w10="urn:schemas-microsoft-com:office:word" xmlns:w="http://schemas.openxmlformats.org/wordprocessingml/2006/main" xmlns:w14="http://schemas.microsoft.com/office/word/2010/wordml" xmlns:w15="http://schemas.microsoft.com/office/word/2012/wordml" xmlns:wpg="http://schemas.microsoft.com/office/word/2010/wordprocessingGroup" xmlns:wpi="http://schemas.microsoft.com/office/word/2010/wordprocessingInk" xmlns:wne="http://schemas.microsoft.com/office/word/2006/wordml" xmlns:wps="http://schemas.microsoft.com/office/word/2010/wordprocessingShape" mc:Ignorable="w14 w15 wp14">
+<w:numbering xmlns:wpc="http://schemas.microsoft.com/office/word/2010/wordprocessingCanvas" xmlns:mc="http://schemas.openxmlformats.org/markup-compatibility/2006" xmlns:o="urn:schemas-microsoft-com:office:office" xmlns:r="http://schemas.openxmlformats.org/officeDocument/2006/relationships" xmlns:m="http://schemas.openxmlformats.org/officeDocument/2006/math" xmlns:v="urn:schemas-microsoft-com:vml" xmlns:wp14="http://schemas.microsoft.com/office/word/2010/wordprocessingDrawing" xmlns:wp="http://schemas.openxmlformats.org/drawingml/2006/wordprocessingDrawing" xmlns:w10="urn:schemas-microsoft-com:office:word" xmlns:w="http://schemas.openxmlformats.org/wordprocessingml/2006/main" xmlns:w14="http://schemas.microsoft.com/office/word/2010/wordml" xmlns:wpg="http://schemas.microsoft.com/office/word/2010/wordprocessingGroup" xmlns:wpi="http://schemas.microsoft.com/office/word/2010/wordprocessingInk" xmlns:wne="http://schemas.microsoft.com/office/word/2006/wordml" xmlns:wps="http://schemas.microsoft.com/office/word/2010/wordprocessingShape" mc:Ignorable="w14 wp14">
   <w:abstractNum w:abstractNumId="0">
     <w:nsid w:val="034802CD"/>
     <w:multiLevelType w:val="multilevel"/>
@@ -1623,7 +1770,7 @@
     <w:lvl w:ilvl="0">
       <w:start w:val="1"/>
       <w:numFmt w:val="none"/>
-      <w:pStyle w:val="Heading2"/>
+      <w:pStyle w:val="Ttulo2"/>
       <w:suff w:val="nothing"/>
       <w:lvlText w:val=""/>
       <w:lvlJc w:val="left"/>
@@ -2511,7 +2658,7 @@
 </file>
 
 <file path=word/styles.xml><?xml version="1.0" encoding="utf-8"?>
-<w:styles xmlns:mc="http://schemas.openxmlformats.org/markup-compatibility/2006" xmlns:r="http://schemas.openxmlformats.org/officeDocument/2006/relationships" xmlns:w="http://schemas.openxmlformats.org/wordprocessingml/2006/main" xmlns:w14="http://schemas.microsoft.com/office/word/2010/wordml" xmlns:w15="http://schemas.microsoft.com/office/word/2012/wordml" mc:Ignorable="w14 w15">
+<w:styles xmlns:mc="http://schemas.openxmlformats.org/markup-compatibility/2006" xmlns:r="http://schemas.openxmlformats.org/officeDocument/2006/relationships" xmlns:w="http://schemas.openxmlformats.org/wordprocessingml/2006/main" xmlns:w14="http://schemas.microsoft.com/office/word/2010/wordml" mc:Ignorable="w14">
   <w:docDefaults>
     <w:rPrDefault>
       <w:rPr>
@@ -2527,384 +2674,150 @@
       </w:pPr>
     </w:pPrDefault>
   </w:docDefaults>
-  <w:latentStyles w:defLockedState="0" w:defUIPriority="99" w:defSemiHidden="0" w:defUnhideWhenUsed="0" w:defQFormat="0" w:count="371">
-    <w:lsdException w:name="Normal" w:uiPriority="0" w:qFormat="1"/>
-    <w:lsdException w:name="heading 1" w:uiPriority="9" w:qFormat="1"/>
-    <w:lsdException w:name="heading 2" w:semiHidden="1" w:uiPriority="9" w:unhideWhenUsed="1" w:qFormat="1"/>
-    <w:lsdException w:name="heading 3" w:semiHidden="1" w:uiPriority="9" w:unhideWhenUsed="1" w:qFormat="1"/>
-    <w:lsdException w:name="heading 4" w:semiHidden="1" w:uiPriority="9" w:unhideWhenUsed="1" w:qFormat="1"/>
-    <w:lsdException w:name="heading 5" w:semiHidden="1" w:uiPriority="9" w:unhideWhenUsed="1" w:qFormat="1"/>
-    <w:lsdException w:name="heading 6" w:semiHidden="1" w:uiPriority="9" w:unhideWhenUsed="1" w:qFormat="1"/>
-    <w:lsdException w:name="heading 7" w:semiHidden="1" w:uiPriority="9" w:unhideWhenUsed="1" w:qFormat="1"/>
-    <w:lsdException w:name="heading 8" w:semiHidden="1" w:uiPriority="9" w:unhideWhenUsed="1" w:qFormat="1"/>
-    <w:lsdException w:name="heading 9" w:semiHidden="1" w:uiPriority="9" w:unhideWhenUsed="1" w:qFormat="1"/>
-    <w:lsdException w:name="index 1" w:semiHidden="1" w:unhideWhenUsed="1"/>
-    <w:lsdException w:name="index 2" w:semiHidden="1" w:unhideWhenUsed="1"/>
-    <w:lsdException w:name="index 3" w:semiHidden="1" w:unhideWhenUsed="1"/>
-    <w:lsdException w:name="index 4" w:semiHidden="1" w:unhideWhenUsed="1"/>
-    <w:lsdException w:name="index 5" w:semiHidden="1" w:unhideWhenUsed="1"/>
-    <w:lsdException w:name="index 6" w:semiHidden="1" w:unhideWhenUsed="1"/>
-    <w:lsdException w:name="index 7" w:semiHidden="1" w:unhideWhenUsed="1"/>
-    <w:lsdException w:name="index 8" w:semiHidden="1" w:unhideWhenUsed="1"/>
-    <w:lsdException w:name="index 9" w:semiHidden="1" w:unhideWhenUsed="1"/>
-    <w:lsdException w:name="toc 1" w:semiHidden="1" w:uiPriority="39" w:unhideWhenUsed="1"/>
-    <w:lsdException w:name="toc 2" w:semiHidden="1" w:uiPriority="39" w:unhideWhenUsed="1"/>
-    <w:lsdException w:name="toc 3" w:semiHidden="1" w:uiPriority="39" w:unhideWhenUsed="1"/>
-    <w:lsdException w:name="toc 4" w:semiHidden="1" w:uiPriority="39" w:unhideWhenUsed="1"/>
-    <w:lsdException w:name="toc 5" w:semiHidden="1" w:uiPriority="39" w:unhideWhenUsed="1"/>
-    <w:lsdException w:name="toc 6" w:semiHidden="1" w:uiPriority="39" w:unhideWhenUsed="1"/>
-    <w:lsdException w:name="toc 7" w:semiHidden="1" w:uiPriority="39" w:unhideWhenUsed="1"/>
-    <w:lsdException w:name="toc 8" w:semiHidden="1" w:uiPriority="39" w:unhideWhenUsed="1"/>
-    <w:lsdException w:name="toc 9" w:semiHidden="1" w:uiPriority="39" w:unhideWhenUsed="1"/>
-    <w:lsdException w:name="Normal Indent" w:semiHidden="1" w:unhideWhenUsed="1"/>
-    <w:lsdException w:name="footnote text" w:semiHidden="1" w:unhideWhenUsed="1"/>
-    <w:lsdException w:name="annotation text" w:semiHidden="1" w:unhideWhenUsed="1"/>
-    <w:lsdException w:name="header" w:semiHidden="1" w:unhideWhenUsed="1"/>
-    <w:lsdException w:name="footer" w:semiHidden="1" w:unhideWhenUsed="1"/>
-    <w:lsdException w:name="index heading" w:semiHidden="1" w:unhideWhenUsed="1"/>
-    <w:lsdException w:name="caption" w:semiHidden="1" w:uiPriority="35" w:unhideWhenUsed="1" w:qFormat="1"/>
-    <w:lsdException w:name="table of figures" w:semiHidden="1" w:unhideWhenUsed="1"/>
-    <w:lsdException w:name="envelope address" w:semiHidden="1" w:unhideWhenUsed="1"/>
-    <w:lsdException w:name="envelope return" w:semiHidden="1" w:unhideWhenUsed="1"/>
-    <w:lsdException w:name="footnote reference" w:semiHidden="1" w:unhideWhenUsed="1"/>
-    <w:lsdException w:name="annotation reference" w:semiHidden="1" w:unhideWhenUsed="1"/>
-    <w:lsdException w:name="line number" w:semiHidden="1" w:unhideWhenUsed="1"/>
-    <w:lsdException w:name="page number" w:semiHidden="1" w:unhideWhenUsed="1"/>
-    <w:lsdException w:name="endnote reference" w:semiHidden="1" w:unhideWhenUsed="1"/>
-    <w:lsdException w:name="endnote text" w:semiHidden="1" w:unhideWhenUsed="1"/>
-    <w:lsdException w:name="table of authorities" w:semiHidden="1" w:unhideWhenUsed="1"/>
-    <w:lsdException w:name="macro" w:semiHidden="1" w:unhideWhenUsed="1"/>
-    <w:lsdException w:name="toa heading" w:semiHidden="1" w:unhideWhenUsed="1"/>
-    <w:lsdException w:name="List" w:semiHidden="1" w:unhideWhenUsed="1"/>
-    <w:lsdException w:name="List Bullet" w:semiHidden="1" w:unhideWhenUsed="1"/>
-    <w:lsdException w:name="List Number" w:semiHidden="1" w:unhideWhenUsed="1"/>
-    <w:lsdException w:name="List 2" w:semiHidden="1" w:unhideWhenUsed="1"/>
-    <w:lsdException w:name="List 3" w:semiHidden="1" w:unhideWhenUsed="1"/>
-    <w:lsdException w:name="List 4" w:semiHidden="1" w:unhideWhenUsed="1"/>
-    <w:lsdException w:name="List 5" w:semiHidden="1" w:unhideWhenUsed="1"/>
-    <w:lsdException w:name="List Bullet 2" w:semiHidden="1" w:unhideWhenUsed="1"/>
-    <w:lsdException w:name="List Bullet 3" w:semiHidden="1" w:unhideWhenUsed="1"/>
-    <w:lsdException w:name="List Bullet 4" w:semiHidden="1" w:unhideWhenUsed="1"/>
-    <w:lsdException w:name="List Bullet 5" w:semiHidden="1" w:unhideWhenUsed="1"/>
-    <w:lsdException w:name="List Number 2" w:semiHidden="1" w:unhideWhenUsed="1"/>
-    <w:lsdException w:name="List Number 3" w:semiHidden="1" w:unhideWhenUsed="1"/>
-    <w:lsdException w:name="List Number 4" w:semiHidden="1" w:unhideWhenUsed="1"/>
-    <w:lsdException w:name="List Number 5" w:semiHidden="1" w:unhideWhenUsed="1"/>
-    <w:lsdException w:name="Title" w:uiPriority="10" w:qFormat="1"/>
-    <w:lsdException w:name="Closing" w:semiHidden="1" w:unhideWhenUsed="1"/>
-    <w:lsdException w:name="Signature" w:semiHidden="1" w:unhideWhenUsed="1"/>
-    <w:lsdException w:name="Default Paragraph Font" w:semiHidden="1" w:uiPriority="1" w:unhideWhenUsed="1"/>
-    <w:lsdException w:name="Body Text" w:semiHidden="1" w:unhideWhenUsed="1"/>
-    <w:lsdException w:name="Body Text Indent" w:semiHidden="1" w:unhideWhenUsed="1"/>
-    <w:lsdException w:name="List Continue" w:semiHidden="1" w:unhideWhenUsed="1"/>
-    <w:lsdException w:name="List Continue 2" w:semiHidden="1" w:unhideWhenUsed="1"/>
-    <w:lsdException w:name="List Continue 3" w:semiHidden="1" w:unhideWhenUsed="1"/>
-    <w:lsdException w:name="List Continue 4" w:semiHidden="1" w:unhideWhenUsed="1"/>
-    <w:lsdException w:name="List Continue 5" w:semiHidden="1" w:unhideWhenUsed="1"/>
-    <w:lsdException w:name="Message Header" w:semiHidden="1" w:unhideWhenUsed="1"/>
-    <w:lsdException w:name="Subtitle" w:uiPriority="11" w:qFormat="1"/>
-    <w:lsdException w:name="Salutation" w:semiHidden="1" w:unhideWhenUsed="1"/>
-    <w:lsdException w:name="Date" w:semiHidden="1" w:unhideWhenUsed="1"/>
-    <w:lsdException w:name="Body Text First Indent" w:semiHidden="1" w:unhideWhenUsed="1"/>
-    <w:lsdException w:name="Body Text First Indent 2" w:semiHidden="1" w:unhideWhenUsed="1"/>
-    <w:lsdException w:name="Note Heading" w:semiHidden="1" w:unhideWhenUsed="1"/>
-    <w:lsdException w:name="Body Text 2" w:semiHidden="1" w:unhideWhenUsed="1"/>
-    <w:lsdException w:name="Body Text 3" w:semiHidden="1" w:unhideWhenUsed="1"/>
-    <w:lsdException w:name="Body Text Indent 2" w:semiHidden="1" w:unhideWhenUsed="1"/>
-    <w:lsdException w:name="Body Text Indent 3" w:semiHidden="1" w:unhideWhenUsed="1"/>
-    <w:lsdException w:name="Block Text" w:semiHidden="1" w:unhideWhenUsed="1"/>
-    <w:lsdException w:name="Hyperlink" w:semiHidden="1" w:unhideWhenUsed="1"/>
-    <w:lsdException w:name="FollowedHyperlink" w:semiHidden="1" w:unhideWhenUsed="1"/>
-    <w:lsdException w:name="Strong" w:uiPriority="22" w:qFormat="1"/>
-    <w:lsdException w:name="Emphasis" w:uiPriority="20" w:qFormat="1"/>
-    <w:lsdException w:name="Document Map" w:semiHidden="1" w:unhideWhenUsed="1"/>
-    <w:lsdException w:name="Plain Text" w:semiHidden="1" w:unhideWhenUsed="1"/>
-    <w:lsdException w:name="E-mail Signature" w:semiHidden="1" w:unhideWhenUsed="1"/>
-    <w:lsdException w:name="HTML Top of Form" w:semiHidden="1" w:unhideWhenUsed="1"/>
-    <w:lsdException w:name="HTML Bottom of Form" w:semiHidden="1" w:unhideWhenUsed="1"/>
-    <w:lsdException w:name="Normal (Web)" w:semiHidden="1" w:unhideWhenUsed="1"/>
-    <w:lsdException w:name="HTML Acronym" w:semiHidden="1" w:unhideWhenUsed="1"/>
-    <w:lsdException w:name="HTML Address" w:semiHidden="1" w:unhideWhenUsed="1"/>
-    <w:lsdException w:name="HTML Cite" w:semiHidden="1" w:unhideWhenUsed="1"/>
-    <w:lsdException w:name="HTML Code" w:semiHidden="1" w:unhideWhenUsed="1"/>
-    <w:lsdException w:name="HTML Definition" w:semiHidden="1" w:unhideWhenUsed="1"/>
-    <w:lsdException w:name="HTML Keyboard" w:semiHidden="1" w:unhideWhenUsed="1"/>
-    <w:lsdException w:name="HTML Preformatted" w:semiHidden="1" w:unhideWhenUsed="1"/>
-    <w:lsdException w:name="HTML Sample" w:semiHidden="1" w:unhideWhenUsed="1"/>
-    <w:lsdException w:name="HTML Typewriter" w:semiHidden="1" w:unhideWhenUsed="1"/>
-    <w:lsdException w:name="HTML Variable" w:semiHidden="1" w:unhideWhenUsed="1"/>
-    <w:lsdException w:name="Normal Table" w:semiHidden="1" w:unhideWhenUsed="1"/>
-    <w:lsdException w:name="annotation subject" w:semiHidden="1" w:unhideWhenUsed="1"/>
-    <w:lsdException w:name="No List" w:semiHidden="1" w:unhideWhenUsed="1"/>
-    <w:lsdException w:name="Outline List 1" w:semiHidden="1" w:unhideWhenUsed="1"/>
-    <w:lsdException w:name="Outline List 2" w:semiHidden="1" w:unhideWhenUsed="1"/>
-    <w:lsdException w:name="Outline List 3" w:semiHidden="1" w:unhideWhenUsed="1"/>
-    <w:lsdException w:name="Table Simple 1" w:semiHidden="1" w:unhideWhenUsed="1"/>
-    <w:lsdException w:name="Table Simple 2" w:semiHidden="1" w:unhideWhenUsed="1"/>
-    <w:lsdException w:name="Table Simple 3" w:semiHidden="1" w:unhideWhenUsed="1"/>
-    <w:lsdException w:name="Table Classic 1" w:semiHidden="1" w:unhideWhenUsed="1"/>
-    <w:lsdException w:name="Table Classic 2" w:semiHidden="1" w:unhideWhenUsed="1"/>
-    <w:lsdException w:name="Table Classic 3" w:semiHidden="1" w:unhideWhenUsed="1"/>
-    <w:lsdException w:name="Table Classic 4" w:semiHidden="1" w:unhideWhenUsed="1"/>
-    <w:lsdException w:name="Table Colorful 1" w:semiHidden="1" w:unhideWhenUsed="1"/>
-    <w:lsdException w:name="Table Colorful 2" w:semiHidden="1" w:unhideWhenUsed="1"/>
-    <w:lsdException w:name="Table Colorful 3" w:semiHidden="1" w:unhideWhenUsed="1"/>
-    <w:lsdException w:name="Table Columns 1" w:semiHidden="1" w:unhideWhenUsed="1"/>
-    <w:lsdException w:name="Table Columns 2" w:semiHidden="1" w:unhideWhenUsed="1"/>
-    <w:lsdException w:name="Table Columns 3" w:semiHidden="1" w:unhideWhenUsed="1"/>
-    <w:lsdException w:name="Table Columns 4" w:semiHidden="1" w:unhideWhenUsed="1"/>
-    <w:lsdException w:name="Table Columns 5" w:semiHidden="1" w:unhideWhenUsed="1"/>
-    <w:lsdException w:name="Table Grid 1" w:semiHidden="1" w:unhideWhenUsed="1"/>
-    <w:lsdException w:name="Table Grid 2" w:semiHidden="1" w:unhideWhenUsed="1"/>
-    <w:lsdException w:name="Table Grid 3" w:semiHidden="1" w:unhideWhenUsed="1"/>
-    <w:lsdException w:name="Table Grid 4" w:semiHidden="1" w:unhideWhenUsed="1"/>
-    <w:lsdException w:name="Table Grid 5" w:semiHidden="1" w:unhideWhenUsed="1"/>
-    <w:lsdException w:name="Table Grid 6" w:semiHidden="1" w:unhideWhenUsed="1"/>
-    <w:lsdException w:name="Table Grid 7" w:semiHidden="1" w:unhideWhenUsed="1"/>
-    <w:lsdException w:name="Table Grid 8" w:semiHidden="1" w:unhideWhenUsed="1"/>
-    <w:lsdException w:name="Table List 1" w:semiHidden="1" w:unhideWhenUsed="1"/>
-    <w:lsdException w:name="Table List 2" w:semiHidden="1" w:unhideWhenUsed="1"/>
-    <w:lsdException w:name="Table List 3" w:semiHidden="1" w:unhideWhenUsed="1"/>
-    <w:lsdException w:name="Table List 4" w:semiHidden="1" w:unhideWhenUsed="1"/>
-    <w:lsdException w:name="Table List 5" w:semiHidden="1" w:unhideWhenUsed="1"/>
-    <w:lsdException w:name="Table List 6" w:semiHidden="1" w:unhideWhenUsed="1"/>
-    <w:lsdException w:name="Table List 7" w:semiHidden="1" w:unhideWhenUsed="1"/>
-    <w:lsdException w:name="Table List 8" w:semiHidden="1" w:unhideWhenUsed="1"/>
-    <w:lsdException w:name="Table 3D effects 1" w:semiHidden="1" w:unhideWhenUsed="1"/>
-    <w:lsdException w:name="Table 3D effects 2" w:semiHidden="1" w:unhideWhenUsed="1"/>
-    <w:lsdException w:name="Table 3D effects 3" w:semiHidden="1" w:unhideWhenUsed="1"/>
-    <w:lsdException w:name="Table Contemporary" w:semiHidden="1" w:unhideWhenUsed="1"/>
-    <w:lsdException w:name="Table Elegant" w:semiHidden="1" w:unhideWhenUsed="1"/>
-    <w:lsdException w:name="Table Professional" w:semiHidden="1" w:unhideWhenUsed="1"/>
-    <w:lsdException w:name="Table Subtle 1" w:semiHidden="1" w:unhideWhenUsed="1"/>
-    <w:lsdException w:name="Table Subtle 2" w:semiHidden="1" w:unhideWhenUsed="1"/>
-    <w:lsdException w:name="Table Web 1" w:semiHidden="1" w:unhideWhenUsed="1"/>
-    <w:lsdException w:name="Table Web 2" w:semiHidden="1" w:unhideWhenUsed="1"/>
-    <w:lsdException w:name="Table Web 3" w:semiHidden="1" w:unhideWhenUsed="1"/>
-    <w:lsdException w:name="Balloon Text" w:semiHidden="1" w:unhideWhenUsed="1"/>
-    <w:lsdException w:name="Table Grid" w:uiPriority="59"/>
-    <w:lsdException w:name="Table Theme" w:semiHidden="1" w:unhideWhenUsed="1"/>
-    <w:lsdException w:name="Placeholder Text" w:semiHidden="1"/>
-    <w:lsdException w:name="No Spacing" w:uiPriority="1" w:qFormat="1"/>
-    <w:lsdException w:name="Light Shading" w:uiPriority="60"/>
-    <w:lsdException w:name="Light List" w:uiPriority="61"/>
-    <w:lsdException w:name="Light Grid" w:uiPriority="62"/>
-    <w:lsdException w:name="Medium Shading 1" w:uiPriority="63"/>
-    <w:lsdException w:name="Medium Shading 2" w:uiPriority="64"/>
-    <w:lsdException w:name="Medium List 1" w:uiPriority="65"/>
-    <w:lsdException w:name="Medium List 2" w:uiPriority="66"/>
-    <w:lsdException w:name="Medium Grid 1" w:uiPriority="67"/>
-    <w:lsdException w:name="Medium Grid 2" w:uiPriority="68"/>
-    <w:lsdException w:name="Medium Grid 3" w:uiPriority="69"/>
-    <w:lsdException w:name="Dark List" w:uiPriority="70"/>
-    <w:lsdException w:name="Colorful Shading" w:uiPriority="71"/>
-    <w:lsdException w:name="Colorful List" w:uiPriority="72"/>
-    <w:lsdException w:name="Colorful Grid" w:uiPriority="73"/>
-    <w:lsdException w:name="Light Shading Accent 1" w:uiPriority="60"/>
-    <w:lsdException w:name="Light List Accent 1" w:uiPriority="61"/>
-    <w:lsdException w:name="Light Grid Accent 1" w:uiPriority="62"/>
-    <w:lsdException w:name="Medium Shading 1 Accent 1" w:uiPriority="63"/>
-    <w:lsdException w:name="Medium Shading 2 Accent 1" w:uiPriority="64"/>
-    <w:lsdException w:name="Medium List 1 Accent 1" w:uiPriority="65"/>
-    <w:lsdException w:name="Revision" w:semiHidden="1"/>
-    <w:lsdException w:name="List Paragraph" w:uiPriority="34" w:qFormat="1"/>
-    <w:lsdException w:name="Quote" w:uiPriority="29" w:qFormat="1"/>
-    <w:lsdException w:name="Intense Quote" w:uiPriority="30" w:qFormat="1"/>
-    <w:lsdException w:name="Medium List 2 Accent 1" w:uiPriority="66"/>
-    <w:lsdException w:name="Medium Grid 1 Accent 1" w:uiPriority="67"/>
-    <w:lsdException w:name="Medium Grid 2 Accent 1" w:uiPriority="68"/>
-    <w:lsdException w:name="Medium Grid 3 Accent 1" w:uiPriority="69"/>
-    <w:lsdException w:name="Dark List Accent 1" w:uiPriority="70"/>
-    <w:lsdException w:name="Colorful Shading Accent 1" w:uiPriority="71"/>
-    <w:lsdException w:name="Colorful List Accent 1" w:uiPriority="72"/>
-    <w:lsdException w:name="Colorful Grid Accent 1" w:uiPriority="73"/>
-    <w:lsdException w:name="Light Shading Accent 2" w:uiPriority="60"/>
-    <w:lsdException w:name="Light List Accent 2" w:uiPriority="61"/>
-    <w:lsdException w:name="Light Grid Accent 2" w:uiPriority="62"/>
-    <w:lsdException w:name="Medium Shading 1 Accent 2" w:uiPriority="63"/>
-    <w:lsdException w:name="Medium Shading 2 Accent 2" w:uiPriority="64"/>
-    <w:lsdException w:name="Medium List 1 Accent 2" w:uiPriority="65"/>
-    <w:lsdException w:name="Medium List 2 Accent 2" w:uiPriority="66"/>
-    <w:lsdException w:name="Medium Grid 1 Accent 2" w:uiPriority="67"/>
-    <w:lsdException w:name="Medium Grid 2 Accent 2" w:uiPriority="68"/>
-    <w:lsdException w:name="Medium Grid 3 Accent 2" w:uiPriority="69"/>
-    <w:lsdException w:name="Dark List Accent 2" w:uiPriority="70"/>
-    <w:lsdException w:name="Colorful Shading Accent 2" w:uiPriority="71"/>
-    <w:lsdException w:name="Colorful List Accent 2" w:uiPriority="72"/>
-    <w:lsdException w:name="Colorful Grid Accent 2" w:uiPriority="73"/>
-    <w:lsdException w:name="Light Shading Accent 3" w:uiPriority="60"/>
-    <w:lsdException w:name="Light List Accent 3" w:uiPriority="61"/>
-    <w:lsdException w:name="Light Grid Accent 3" w:uiPriority="62"/>
-    <w:lsdException w:name="Medium Shading 1 Accent 3" w:uiPriority="63"/>
-    <w:lsdException w:name="Medium Shading 2 Accent 3" w:uiPriority="64"/>
-    <w:lsdException w:name="Medium List 1 Accent 3" w:uiPriority="65"/>
-    <w:lsdException w:name="Medium List 2 Accent 3" w:uiPriority="66"/>
-    <w:lsdException w:name="Medium Grid 1 Accent 3" w:uiPriority="67"/>
-    <w:lsdException w:name="Medium Grid 2 Accent 3" w:uiPriority="68"/>
-    <w:lsdException w:name="Medium Grid 3 Accent 3" w:uiPriority="69"/>
-    <w:lsdException w:name="Dark List Accent 3" w:uiPriority="70"/>
-    <w:lsdException w:name="Colorful Shading Accent 3" w:uiPriority="71"/>
-    <w:lsdException w:name="Colorful List Accent 3" w:uiPriority="72"/>
-    <w:lsdException w:name="Colorful Grid Accent 3" w:uiPriority="73"/>
-    <w:lsdException w:name="Light Shading Accent 4" w:uiPriority="60"/>
-    <w:lsdException w:name="Light List Accent 4" w:uiPriority="61"/>
-    <w:lsdException w:name="Light Grid Accent 4" w:uiPriority="62"/>
-    <w:lsdException w:name="Medium Shading 1 Accent 4" w:uiPriority="63"/>
-    <w:lsdException w:name="Medium Shading 2 Accent 4" w:uiPriority="64"/>
-    <w:lsdException w:name="Medium List 1 Accent 4" w:uiPriority="65"/>
-    <w:lsdException w:name="Medium List 2 Accent 4" w:uiPriority="66"/>
-    <w:lsdException w:name="Medium Grid 1 Accent 4" w:uiPriority="67"/>
-    <w:lsdException w:name="Medium Grid 2 Accent 4" w:uiPriority="68"/>
-    <w:lsdException w:name="Medium Grid 3 Accent 4" w:uiPriority="69"/>
-    <w:lsdException w:name="Dark List Accent 4" w:uiPriority="70"/>
-    <w:lsdException w:name="Colorful Shading Accent 4" w:uiPriority="71"/>
-    <w:lsdException w:name="Colorful List Accent 4" w:uiPriority="72"/>
-    <w:lsdException w:name="Colorful Grid Accent 4" w:uiPriority="73"/>
-    <w:lsdException w:name="Light Shading Accent 5" w:uiPriority="60"/>
-    <w:lsdException w:name="Light List Accent 5" w:uiPriority="61"/>
-    <w:lsdException w:name="Light Grid Accent 5" w:uiPriority="62"/>
-    <w:lsdException w:name="Medium Shading 1 Accent 5" w:uiPriority="63"/>
-    <w:lsdException w:name="Medium Shading 2 Accent 5" w:uiPriority="64"/>
-    <w:lsdException w:name="Medium List 1 Accent 5" w:uiPriority="65"/>
-    <w:lsdException w:name="Medium List 2 Accent 5" w:uiPriority="66"/>
-    <w:lsdException w:name="Medium Grid 1 Accent 5" w:uiPriority="67"/>
-    <w:lsdException w:name="Medium Grid 2 Accent 5" w:uiPriority="68"/>
-    <w:lsdException w:name="Medium Grid 3 Accent 5" w:uiPriority="69"/>
-    <w:lsdException w:name="Dark List Accent 5" w:uiPriority="70"/>
-    <w:lsdException w:name="Colorful Shading Accent 5" w:uiPriority="71"/>
-    <w:lsdException w:name="Colorful List Accent 5" w:uiPriority="72"/>
-    <w:lsdException w:name="Colorful Grid Accent 5" w:uiPriority="73"/>
-    <w:lsdException w:name="Light Shading Accent 6" w:uiPriority="60"/>
-    <w:lsdException w:name="Light List Accent 6" w:uiPriority="61"/>
-    <w:lsdException w:name="Light Grid Accent 6" w:uiPriority="62"/>
-    <w:lsdException w:name="Medium Shading 1 Accent 6" w:uiPriority="63"/>
-    <w:lsdException w:name="Medium Shading 2 Accent 6" w:uiPriority="64"/>
-    <w:lsdException w:name="Medium List 1 Accent 6" w:uiPriority="65"/>
-    <w:lsdException w:name="Medium List 2 Accent 6" w:uiPriority="66"/>
-    <w:lsdException w:name="Medium Grid 1 Accent 6" w:uiPriority="67"/>
-    <w:lsdException w:name="Medium Grid 2 Accent 6" w:uiPriority="68"/>
-    <w:lsdException w:name="Medium Grid 3 Accent 6" w:uiPriority="69"/>
-    <w:lsdException w:name="Dark List Accent 6" w:uiPriority="70"/>
-    <w:lsdException w:name="Colorful Shading Accent 6" w:uiPriority="71"/>
-    <w:lsdException w:name="Colorful List Accent 6" w:uiPriority="72"/>
-    <w:lsdException w:name="Colorful Grid Accent 6" w:uiPriority="73"/>
-    <w:lsdException w:name="Subtle Emphasis" w:uiPriority="19" w:qFormat="1"/>
-    <w:lsdException w:name="Intense Emphasis" w:uiPriority="21" w:qFormat="1"/>
-    <w:lsdException w:name="Subtle Reference" w:uiPriority="31" w:qFormat="1"/>
-    <w:lsdException w:name="Intense Reference" w:uiPriority="32" w:qFormat="1"/>
-    <w:lsdException w:name="Book Title" w:uiPriority="33" w:qFormat="1"/>
-    <w:lsdException w:name="Bibliography" w:semiHidden="1" w:uiPriority="37" w:unhideWhenUsed="1"/>
-    <w:lsdException w:name="TOC Heading" w:semiHidden="1" w:uiPriority="39" w:unhideWhenUsed="1" w:qFormat="1"/>
-    <w:lsdException w:name="Plain Table 1" w:uiPriority="41"/>
-    <w:lsdException w:name="Plain Table 2" w:uiPriority="42"/>
-    <w:lsdException w:name="Plain Table 3" w:uiPriority="43"/>
-    <w:lsdException w:name="Plain Table 4" w:uiPriority="44"/>
-    <w:lsdException w:name="Plain Table 5" w:uiPriority="45"/>
-    <w:lsdException w:name="Grid Table Light" w:uiPriority="40"/>
-    <w:lsdException w:name="Grid Table 1 Light" w:uiPriority="46"/>
-    <w:lsdException w:name="Grid Table 2" w:uiPriority="47"/>
-    <w:lsdException w:name="Grid Table 3" w:uiPriority="48"/>
-    <w:lsdException w:name="Grid Table 4" w:uiPriority="49"/>
-    <w:lsdException w:name="Grid Table 5 Dark" w:uiPriority="50"/>
-    <w:lsdException w:name="Grid Table 6 Colorful" w:uiPriority="51"/>
-    <w:lsdException w:name="Grid Table 7 Colorful" w:uiPriority="52"/>
-    <w:lsdException w:name="Grid Table 1 Light Accent 1" w:uiPriority="46"/>
-    <w:lsdException w:name="Grid Table 2 Accent 1" w:uiPriority="47"/>
-    <w:lsdException w:name="Grid Table 3 Accent 1" w:uiPriority="48"/>
-    <w:lsdException w:name="Grid Table 4 Accent 1" w:uiPriority="49"/>
-    <w:lsdException w:name="Grid Table 5 Dark Accent 1" w:uiPriority="50"/>
-    <w:lsdException w:name="Grid Table 6 Colorful Accent 1" w:uiPriority="51"/>
-    <w:lsdException w:name="Grid Table 7 Colorful Accent 1" w:uiPriority="52"/>
-    <w:lsdException w:name="Grid Table 1 Light Accent 2" w:uiPriority="46"/>
-    <w:lsdException w:name="Grid Table 2 Accent 2" w:uiPriority="47"/>
-    <w:lsdException w:name="Grid Table 3 Accent 2" w:uiPriority="48"/>
-    <w:lsdException w:name="Grid Table 4 Accent 2" w:uiPriority="49"/>
-    <w:lsdException w:name="Grid Table 5 Dark Accent 2" w:uiPriority="50"/>
-    <w:lsdException w:name="Grid Table 6 Colorful Accent 2" w:uiPriority="51"/>
-    <w:lsdException w:name="Grid Table 7 Colorful Accent 2" w:uiPriority="52"/>
-    <w:lsdException w:name="Grid Table 1 Light Accent 3" w:uiPriority="46"/>
-    <w:lsdException w:name="Grid Table 2 Accent 3" w:uiPriority="47"/>
-    <w:lsdException w:name="Grid Table 3 Accent 3" w:uiPriority="48"/>
-    <w:lsdException w:name="Grid Table 4 Accent 3" w:uiPriority="49"/>
-    <w:lsdException w:name="Grid Table 5 Dark Accent 3" w:uiPriority="50"/>
-    <w:lsdException w:name="Grid Table 6 Colorful Accent 3" w:uiPriority="51"/>
-    <w:lsdException w:name="Grid Table 7 Colorful Accent 3" w:uiPriority="52"/>
-    <w:lsdException w:name="Grid Table 1 Light Accent 4" w:uiPriority="46"/>
-    <w:lsdException w:name="Grid Table 2 Accent 4" w:uiPriority="47"/>
-    <w:lsdException w:name="Grid Table 3 Accent 4" w:uiPriority="48"/>
-    <w:lsdException w:name="Grid Table 4 Accent 4" w:uiPriority="49"/>
-    <w:lsdException w:name="Grid Table 5 Dark Accent 4" w:uiPriority="50"/>
-    <w:lsdException w:name="Grid Table 6 Colorful Accent 4" w:uiPriority="51"/>
-    <w:lsdException w:name="Grid Table 7 Colorful Accent 4" w:uiPriority="52"/>
-    <w:lsdException w:name="Grid Table 1 Light Accent 5" w:uiPriority="46"/>
-    <w:lsdException w:name="Grid Table 2 Accent 5" w:uiPriority="47"/>
-    <w:lsdException w:name="Grid Table 3 Accent 5" w:uiPriority="48"/>
-    <w:lsdException w:name="Grid Table 4 Accent 5" w:uiPriority="49"/>
-    <w:lsdException w:name="Grid Table 5 Dark Accent 5" w:uiPriority="50"/>
-    <w:lsdException w:name="Grid Table 6 Colorful Accent 5" w:uiPriority="51"/>
-    <w:lsdException w:name="Grid Table 7 Colorful Accent 5" w:uiPriority="52"/>
-    <w:lsdException w:name="Grid Table 1 Light Accent 6" w:uiPriority="46"/>
-    <w:lsdException w:name="Grid Table 2 Accent 6" w:uiPriority="47"/>
-    <w:lsdException w:name="Grid Table 3 Accent 6" w:uiPriority="48"/>
-    <w:lsdException w:name="Grid Table 4 Accent 6" w:uiPriority="49"/>
-    <w:lsdException w:name="Grid Table 5 Dark Accent 6" w:uiPriority="50"/>
-    <w:lsdException w:name="Grid Table 6 Colorful Accent 6" w:uiPriority="51"/>
-    <w:lsdException w:name="Grid Table 7 Colorful Accent 6" w:uiPriority="52"/>
-    <w:lsdException w:name="List Table 1 Light" w:uiPriority="46"/>
-    <w:lsdException w:name="List Table 2" w:uiPriority="47"/>
-    <w:lsdException w:name="List Table 3" w:uiPriority="48"/>
-    <w:lsdException w:name="List Table 4" w:uiPriority="49"/>
-    <w:lsdException w:name="List Table 5 Dark" w:uiPriority="50"/>
-    <w:lsdException w:name="List Table 6 Colorful" w:uiPriority="51"/>
-    <w:lsdException w:name="List Table 7 Colorful" w:uiPriority="52"/>
-    <w:lsdException w:name="List Table 1 Light Accent 1" w:uiPriority="46"/>
-    <w:lsdException w:name="List Table 2 Accent 1" w:uiPriority="47"/>
-    <w:lsdException w:name="List Table 3 Accent 1" w:uiPriority="48"/>
-    <w:lsdException w:name="List Table 4 Accent 1" w:uiPriority="49"/>
-    <w:lsdException w:name="List Table 5 Dark Accent 1" w:uiPriority="50"/>
-    <w:lsdException w:name="List Table 6 Colorful Accent 1" w:uiPriority="51"/>
-    <w:lsdException w:name="List Table 7 Colorful Accent 1" w:uiPriority="52"/>
-    <w:lsdException w:name="List Table 1 Light Accent 2" w:uiPriority="46"/>
-    <w:lsdException w:name="List Table 2 Accent 2" w:uiPriority="47"/>
-    <w:lsdException w:name="List Table 3 Accent 2" w:uiPriority="48"/>
-    <w:lsdException w:name="List Table 4 Accent 2" w:uiPriority="49"/>
-    <w:lsdException w:name="List Table 5 Dark Accent 2" w:uiPriority="50"/>
-    <w:lsdException w:name="List Table 6 Colorful Accent 2" w:uiPriority="51"/>
-    <w:lsdException w:name="List Table 7 Colorful Accent 2" w:uiPriority="52"/>
-    <w:lsdException w:name="List Table 1 Light Accent 3" w:uiPriority="46"/>
-    <w:lsdException w:name="List Table 2 Accent 3" w:uiPriority="47"/>
-    <w:lsdException w:name="List Table 3 Accent 3" w:uiPriority="48"/>
-    <w:lsdException w:name="List Table 4 Accent 3" w:uiPriority="49"/>
-    <w:lsdException w:name="List Table 5 Dark Accent 3" w:uiPriority="50"/>
-    <w:lsdException w:name="List Table 6 Colorful Accent 3" w:uiPriority="51"/>
-    <w:lsdException w:name="List Table 7 Colorful Accent 3" w:uiPriority="52"/>
-    <w:lsdException w:name="List Table 1 Light Accent 4" w:uiPriority="46"/>
-    <w:lsdException w:name="List Table 2 Accent 4" w:uiPriority="47"/>
-    <w:lsdException w:name="List Table 3 Accent 4" w:uiPriority="48"/>
-    <w:lsdException w:name="List Table 4 Accent 4" w:uiPriority="49"/>
-    <w:lsdException w:name="List Table 5 Dark Accent 4" w:uiPriority="50"/>
-    <w:lsdException w:name="List Table 6 Colorful Accent 4" w:uiPriority="51"/>
-    <w:lsdException w:name="List Table 7 Colorful Accent 4" w:uiPriority="52"/>
-    <w:lsdException w:name="List Table 1 Light Accent 5" w:uiPriority="46"/>
-    <w:lsdException w:name="List Table 2 Accent 5" w:uiPriority="47"/>
-    <w:lsdException w:name="List Table 3 Accent 5" w:uiPriority="48"/>
-    <w:lsdException w:name="List Table 4 Accent 5" w:uiPriority="49"/>
-    <w:lsdException w:name="List Table 5 Dark Accent 5" w:uiPriority="50"/>
-    <w:lsdException w:name="List Table 6 Colorful Accent 5" w:uiPriority="51"/>
-    <w:lsdException w:name="List Table 7 Colorful Accent 5" w:uiPriority="52"/>
-    <w:lsdException w:name="List Table 1 Light Accent 6" w:uiPriority="46"/>
-    <w:lsdException w:name="List Table 2 Accent 6" w:uiPriority="47"/>
-    <w:lsdException w:name="List Table 3 Accent 6" w:uiPriority="48"/>
-    <w:lsdException w:name="List Table 4 Accent 6" w:uiPriority="49"/>
-    <w:lsdException w:name="List Table 5 Dark Accent 6" w:uiPriority="50"/>
-    <w:lsdException w:name="List Table 6 Colorful Accent 6" w:uiPriority="51"/>
-    <w:lsdException w:name="List Table 7 Colorful Accent 6" w:uiPriority="52"/>
+  <w:latentStyles w:defLockedState="0" w:defUIPriority="99" w:defSemiHidden="1" w:defUnhideWhenUsed="1" w:defQFormat="0" w:count="267">
+    <w:lsdException w:name="Normal" w:semiHidden="0" w:uiPriority="0" w:unhideWhenUsed="0" w:qFormat="1"/>
+    <w:lsdException w:name="heading 1" w:semiHidden="0" w:uiPriority="9" w:unhideWhenUsed="0" w:qFormat="1"/>
+    <w:lsdException w:name="heading 2" w:uiPriority="9" w:qFormat="1"/>
+    <w:lsdException w:name="heading 3" w:uiPriority="9" w:qFormat="1"/>
+    <w:lsdException w:name="heading 4" w:uiPriority="9" w:qFormat="1"/>
+    <w:lsdException w:name="heading 5" w:uiPriority="9" w:qFormat="1"/>
+    <w:lsdException w:name="heading 6" w:uiPriority="9" w:qFormat="1"/>
+    <w:lsdException w:name="heading 7" w:uiPriority="9" w:qFormat="1"/>
+    <w:lsdException w:name="heading 8" w:uiPriority="9" w:qFormat="1"/>
+    <w:lsdException w:name="heading 9" w:uiPriority="9" w:qFormat="1"/>
+    <w:lsdException w:name="toc 1" w:uiPriority="39"/>
+    <w:lsdException w:name="toc 2" w:uiPriority="39"/>
+    <w:lsdException w:name="toc 3" w:uiPriority="39"/>
+    <w:lsdException w:name="toc 4" w:uiPriority="39"/>
+    <w:lsdException w:name="toc 5" w:uiPriority="39"/>
+    <w:lsdException w:name="toc 6" w:uiPriority="39"/>
+    <w:lsdException w:name="toc 7" w:uiPriority="39"/>
+    <w:lsdException w:name="toc 8" w:uiPriority="39"/>
+    <w:lsdException w:name="toc 9" w:uiPriority="39"/>
+    <w:lsdException w:name="caption" w:uiPriority="35" w:qFormat="1"/>
+    <w:lsdException w:name="Title" w:semiHidden="0" w:uiPriority="10" w:unhideWhenUsed="0" w:qFormat="1"/>
+    <w:lsdException w:name="Default Paragraph Font" w:uiPriority="1"/>
+    <w:lsdException w:name="Subtitle" w:semiHidden="0" w:uiPriority="11" w:unhideWhenUsed="0" w:qFormat="1"/>
+    <w:lsdException w:name="Strong" w:semiHidden="0" w:uiPriority="22" w:unhideWhenUsed="0" w:qFormat="1"/>
+    <w:lsdException w:name="Emphasis" w:semiHidden="0" w:uiPriority="20" w:unhideWhenUsed="0" w:qFormat="1"/>
+    <w:lsdException w:name="Table Grid" w:semiHidden="0" w:uiPriority="59" w:unhideWhenUsed="0"/>
+    <w:lsdException w:name="Placeholder Text" w:unhideWhenUsed="0"/>
+    <w:lsdException w:name="No Spacing" w:semiHidden="0" w:uiPriority="1" w:unhideWhenUsed="0" w:qFormat="1"/>
+    <w:lsdException w:name="Light Shading" w:semiHidden="0" w:uiPriority="60" w:unhideWhenUsed="0"/>
+    <w:lsdException w:name="Light List" w:semiHidden="0" w:uiPriority="61" w:unhideWhenUsed="0"/>
+    <w:lsdException w:name="Light Grid" w:semiHidden="0" w:uiPriority="62" w:unhideWhenUsed="0"/>
+    <w:lsdException w:name="Medium Shading 1" w:semiHidden="0" w:uiPriority="63" w:unhideWhenUsed="0"/>
+    <w:lsdException w:name="Medium Shading 2" w:semiHidden="0" w:uiPriority="64" w:unhideWhenUsed="0"/>
+    <w:lsdException w:name="Medium List 1" w:semiHidden="0" w:uiPriority="65" w:unhideWhenUsed="0"/>
+    <w:lsdException w:name="Medium List 2" w:semiHidden="0" w:uiPriority="66" w:unhideWhenUsed="0"/>
+    <w:lsdException w:name="Medium Grid 1" w:semiHidden="0" w:uiPriority="67" w:unhideWhenUsed="0"/>
+    <w:lsdException w:name="Medium Grid 2" w:semiHidden="0" w:uiPriority="68" w:unhideWhenUsed="0"/>
+    <w:lsdException w:name="Medium Grid 3" w:semiHidden="0" w:uiPriority="69" w:unhideWhenUsed="0"/>
+    <w:lsdException w:name="Dark List" w:semiHidden="0" w:uiPriority="70" w:unhideWhenUsed="0"/>
+    <w:lsdException w:name="Colorful Shading" w:semiHidden="0" w:uiPriority="71" w:unhideWhenUsed="0"/>
+    <w:lsdException w:name="Colorful List" w:semiHidden="0" w:uiPriority="72" w:unhideWhenUsed="0"/>
+    <w:lsdException w:name="Colorful Grid" w:semiHidden="0" w:uiPriority="73" w:unhideWhenUsed="0"/>
+    <w:lsdException w:name="Light Shading Accent 1" w:semiHidden="0" w:uiPriority="60" w:unhideWhenUsed="0"/>
+    <w:lsdException w:name="Light List Accent 1" w:semiHidden="0" w:uiPriority="61" w:unhideWhenUsed="0"/>
+    <w:lsdException w:name="Light Grid Accent 1" w:semiHidden="0" w:uiPriority="62" w:unhideWhenUsed="0"/>
+    <w:lsdException w:name="Medium Shading 1 Accent 1" w:semiHidden="0" w:uiPriority="63" w:unhideWhenUsed="0"/>
+    <w:lsdException w:name="Medium Shading 2 Accent 1" w:semiHidden="0" w:uiPriority="64" w:unhideWhenUsed="0"/>
+    <w:lsdException w:name="Medium List 1 Accent 1" w:semiHidden="0" w:uiPriority="65" w:unhideWhenUsed="0"/>
+    <w:lsdException w:name="Revision" w:unhideWhenUsed="0"/>
+    <w:lsdException w:name="List Paragraph" w:semiHidden="0" w:uiPriority="34" w:unhideWhenUsed="0" w:qFormat="1"/>
+    <w:lsdException w:name="Quote" w:semiHidden="0" w:uiPriority="29" w:unhideWhenUsed="0" w:qFormat="1"/>
+    <w:lsdException w:name="Intense Quote" w:semiHidden="0" w:uiPriority="30" w:unhideWhenUsed="0" w:qFormat="1"/>
+    <w:lsdException w:name="Medium List 2 Accent 1" w:semiHidden="0" w:uiPriority="66" w:unhideWhenUsed="0"/>
+    <w:lsdException w:name="Medium Grid 1 Accent 1" w:semiHidden="0" w:uiPriority="67" w:unhideWhenUsed="0"/>
+    <w:lsdException w:name="Medium Grid 2 Accent 1" w:semiHidden="0" w:uiPriority="68" w:unhideWhenUsed="0"/>
+    <w:lsdException w:name="Medium Grid 3 Accent 1" w:semiHidden="0" w:uiPriority="69" w:unhideWhenUsed="0"/>
+    <w:lsdException w:name="Dark List Accent 1" w:semiHidden="0" w:uiPriority="70" w:unhideWhenUsed="0"/>
+    <w:lsdException w:name="Colorful Shading Accent 1" w:semiHidden="0" w:uiPriority="71" w:unhideWhenUsed="0"/>
+    <w:lsdException w:name="Colorful List Accent 1" w:semiHidden="0" w:uiPriority="72" w:unhideWhenUsed="0"/>
+    <w:lsdException w:name="Colorful Grid Accent 1" w:semiHidden="0" w:uiPriority="73" w:unhideWhenUsed="0"/>
+    <w:lsdException w:name="Light Shading Accent 2" w:semiHidden="0" w:uiPriority="60" w:unhideWhenUsed="0"/>
+    <w:lsdException w:name="Light List Accent 2" w:semiHidden="0" w:uiPriority="61" w:unhideWhenUsed="0"/>
+    <w:lsdException w:name="Light Grid Accent 2" w:semiHidden="0" w:uiPriority="62" w:unhideWhenUsed="0"/>
+    <w:lsdException w:name="Medium Shading 1 Accent 2" w:semiHidden="0" w:uiPriority="63" w:unhideWhenUsed="0"/>
+    <w:lsdException w:name="Medium Shading 2 Accent 2" w:semiHidden="0" w:uiPriority="64" w:unhideWhenUsed="0"/>
+    <w:lsdException w:name="Medium List 1 Accent 2" w:semiHidden="0" w:uiPriority="65" w:unhideWhenUsed="0"/>
+    <w:lsdException w:name="Medium List 2 Accent 2" w:semiHidden="0" w:uiPriority="66" w:unhideWhenUsed="0"/>
+    <w:lsdException w:name="Medium Grid 1 Accent 2" w:semiHidden="0" w:uiPriority="67" w:unhideWhenUsed="0"/>
+    <w:lsdException w:name="Medium Grid 2 Accent 2" w:semiHidden="0" w:uiPriority="68" w:unhideWhenUsed="0"/>
+    <w:lsdException w:name="Medium Grid 3 Accent 2" w:semiHidden="0" w:uiPriority="69" w:unhideWhenUsed="0"/>
+    <w:lsdException w:name="Dark List Accent 2" w:semiHidden="0" w:uiPriority="70" w:unhideWhenUsed="0"/>
+    <w:lsdException w:name="Colorful Shading Accent 2" w:semiHidden="0" w:uiPriority="71" w:unhideWhenUsed="0"/>
+    <w:lsdException w:name="Colorful List Accent 2" w:semiHidden="0" w:uiPriority="72" w:unhideWhenUsed="0"/>
+    <w:lsdException w:name="Colorful Grid Accent 2" w:semiHidden="0" w:uiPriority="73" w:unhideWhenUsed="0"/>
+    <w:lsdException w:name="Light Shading Accent 3" w:semiHidden="0" w:uiPriority="60" w:unhideWhenUsed="0"/>
+    <w:lsdException w:name="Light List Accent 3" w:semiHidden="0" w:uiPriority="61" w:unhideWhenUsed="0"/>
+    <w:lsdException w:name="Light Grid Accent 3" w:semiHidden="0" w:uiPriority="62" w:unhideWhenUsed="0"/>
+    <w:lsdException w:name="Medium Shading 1 Accent 3" w:semiHidden="0" w:uiPriority="63" w:unhideWhenUsed="0"/>
+    <w:lsdException w:name="Medium Shading 2 Accent 3" w:semiHidden="0" w:uiPriority="64" w:unhideWhenUsed="0"/>
+    <w:lsdException w:name="Medium List 1 Accent 3" w:semiHidden="0" w:uiPriority="65" w:unhideWhenUsed="0"/>
+    <w:lsdException w:name="Medium List 2 Accent 3" w:semiHidden="0" w:uiPriority="66" w:unhideWhenUsed="0"/>
+    <w:lsdException w:name="Medium Grid 1 Accent 3" w:semiHidden="0" w:uiPriority="67" w:unhideWhenUsed="0"/>
+    <w:lsdException w:name="Medium Grid 2 Accent 3" w:semiHidden="0" w:uiPriority="68" w:unhideWhenUsed="0"/>
+    <w:lsdException w:name="Medium Grid 3 Accent 3" w:semiHidden="0" w:uiPriority="69" w:unhideWhenUsed="0"/>
+    <w:lsdException w:name="Dark List Accent 3" w:semiHidden="0" w:uiPriority="70" w:unhideWhenUsed="0"/>
+    <w:lsdException w:name="Colorful Shading Accent 3" w:semiHidden="0" w:uiPriority="71" w:unhideWhenUsed="0"/>
+    <w:lsdException w:name="Colorful List Accent 3" w:semiHidden="0" w:uiPriority="72" w:unhideWhenUsed="0"/>
+    <w:lsdException w:name="Colorful Grid Accent 3" w:semiHidden="0" w:uiPriority="73" w:unhideWhenUsed="0"/>
+    <w:lsdException w:name="Light Shading Accent 4" w:semiHidden="0" w:uiPriority="60" w:unhideWhenUsed="0"/>
+    <w:lsdException w:name="Light List Accent 4" w:semiHidden="0" w:uiPriority="61" w:unhideWhenUsed="0"/>
+    <w:lsdException w:name="Light Grid Accent 4" w:semiHidden="0" w:uiPriority="62" w:unhideWhenUsed="0"/>
+    <w:lsdException w:name="Medium Shading 1 Accent 4" w:semiHidden="0" w:uiPriority="63" w:unhideWhenUsed="0"/>
+    <w:lsdException w:name="Medium Shading 2 Accent 4" w:semiHidden="0" w:uiPriority="64" w:unhideWhenUsed="0"/>
+    <w:lsdException w:name="Medium List 1 Accent 4" w:semiHidden="0" w:uiPriority="65" w:unhideWhenUsed="0"/>
+    <w:lsdException w:name="Medium List 2 Accent 4" w:semiHidden="0" w:uiPriority="66" w:unhideWhenUsed="0"/>
+    <w:lsdException w:name="Medium Grid 1 Accent 4" w:semiHidden="0" w:uiPriority="67" w:unhideWhenUsed="0"/>
+    <w:lsdException w:name="Medium Grid 2 Accent 4" w:semiHidden="0" w:uiPriority="68" w:unhideWhenUsed="0"/>
+    <w:lsdException w:name="Medium Grid 3 Accent 4" w:semiHidden="0" w:uiPriority="69" w:unhideWhenUsed="0"/>
+    <w:lsdException w:name="Dark List Accent 4" w:semiHidden="0" w:uiPriority="70" w:unhideWhenUsed="0"/>
+    <w:lsdException w:name="Colorful Shading Accent 4" w:semiHidden="0" w:uiPriority="71" w:unhideWhenUsed="0"/>
+    <w:lsdException w:name="Colorful List Accent 4" w:semiHidden="0" w:uiPriority="72" w:unhideWhenUsed="0"/>
+    <w:lsdException w:name="Colorful Grid Accent 4" w:semiHidden="0" w:uiPriority="73" w:unhideWhenUsed="0"/>
+    <w:lsdException w:name="Light Shading Accent 5" w:semiHidden="0" w:uiPriority="60" w:unhideWhenUsed="0"/>
+    <w:lsdException w:name="Light List Accent 5" w:semiHidden="0" w:uiPriority="61" w:unhideWhenUsed="0"/>
+    <w:lsdException w:name="Light Grid Accent 5" w:semiHidden="0" w:uiPriority="62" w:unhideWhenUsed="0"/>
+    <w:lsdException w:name="Medium Shading 1 Accent 5" w:semiHidden="0" w:uiPriority="63" w:unhideWhenUsed="0"/>
+    <w:lsdException w:name="Medium Shading 2 Accent 5" w:semiHidden="0" w:uiPriority="64" w:unhideWhenUsed="0"/>
+    <w:lsdException w:name="Medium List 1 Accent 5" w:semiHidden="0" w:uiPriority="65" w:unhideWhenUsed="0"/>
+    <w:lsdException w:name="Medium List 2 Accent 5" w:semiHidden="0" w:uiPriority="66" w:unhideWhenUsed="0"/>
+    <w:lsdException w:name="Medium Grid 1 Accent 5" w:semiHidden="0" w:uiPriority="67" w:unhideWhenUsed="0"/>
+    <w:lsdException w:name="Medium Grid 2 Accent 5" w:semiHidden="0" w:uiPriority="68" w:unhideWhenUsed="0"/>
+    <w:lsdException w:name="Medium Grid 3 Accent 5" w:semiHidden="0" w:uiPriority="69" w:unhideWhenUsed="0"/>
+    <w:lsdException w:name="Dark List Accent 5" w:semiHidden="0" w:uiPriority="70" w:unhideWhenUsed="0"/>
+    <w:lsdException w:name="Colorful Shading Accent 5" w:semiHidden="0" w:uiPriority="71" w:unhideWhenUsed="0"/>
+    <w:lsdException w:name="Colorful List Accent 5" w:semiHidden="0" w:uiPriority="72" w:unhideWhenUsed="0"/>
+    <w:lsdException w:name="Colorful Grid Accent 5" w:semiHidden="0" w:uiPriority="73" w:unhideWhenUsed="0"/>
+    <w:lsdException w:name="Light Shading Accent 6" w:semiHidden="0" w:uiPriority="60" w:unhideWhenUsed="0"/>
+    <w:lsdException w:name="Light List Accent 6" w:semiHidden="0" w:uiPriority="61" w:unhideWhenUsed="0"/>
+    <w:lsdException w:name="Light Grid Accent 6" w:semiHidden="0" w:uiPriority="62" w:unhideWhenUsed="0"/>
+    <w:lsdException w:name="Medium Shading 1 Accent 6" w:semiHidden="0" w:uiPriority="63" w:unhideWhenUsed="0"/>
+    <w:lsdException w:name="Medium Shading 2 Accent 6" w:semiHidden="0" w:uiPriority="64" w:unhideWhenUsed="0"/>
+    <w:lsdException w:name="Medium List 1 Accent 6" w:semiHidden="0" w:uiPriority="65" w:unhideWhenUsed="0"/>
+    <w:lsdException w:name="Medium List 2 Accent 6" w:semiHidden="0" w:uiPriority="66" w:unhideWhenUsed="0"/>
+    <w:lsdException w:name="Medium Grid 1 Accent 6" w:semiHidden="0" w:uiPriority="67" w:unhideWhenUsed="0"/>
+    <w:lsdException w:name="Medium Grid 2 Accent 6" w:semiHidden="0" w:uiPriority="68" w:unhideWhenUsed="0"/>
+    <w:lsdException w:name="Medium Grid 3 Accent 6" w:semiHidden="0" w:uiPriority="69" w:unhideWhenUsed="0"/>
+    <w:lsdException w:name="Dark List Accent 6" w:semiHidden="0" w:uiPriority="70" w:unhideWhenUsed="0"/>
+    <w:lsdException w:name="Colorful Shading Accent 6" w:semiHidden="0" w:uiPriority="71" w:unhideWhenUsed="0"/>
+    <w:lsdException w:name="Colorful List Accent 6" w:semiHidden="0" w:uiPriority="72" w:unhideWhenUsed="0"/>
+    <w:lsdException w:name="Colorful Grid Accent 6" w:semiHidden="0" w:uiPriority="73" w:unhideWhenUsed="0"/>
+    <w:lsdException w:name="Subtle Emphasis" w:semiHidden="0" w:uiPriority="19" w:unhideWhenUsed="0" w:qFormat="1"/>
+    <w:lsdException w:name="Intense Emphasis" w:semiHidden="0" w:uiPriority="21" w:unhideWhenUsed="0" w:qFormat="1"/>
+    <w:lsdException w:name="Subtle Reference" w:semiHidden="0" w:uiPriority="31" w:unhideWhenUsed="0" w:qFormat="1"/>
+    <w:lsdException w:name="Intense Reference" w:semiHidden="0" w:uiPriority="32" w:unhideWhenUsed="0" w:qFormat="1"/>
+    <w:lsdException w:name="Book Title" w:semiHidden="0" w:uiPriority="33" w:unhideWhenUsed="0" w:qFormat="1"/>
+    <w:lsdException w:name="Bibliography" w:uiPriority="37"/>
+    <w:lsdException w:name="TOC Heading" w:uiPriority="39" w:qFormat="1"/>
   </w:latentStyles>
   <w:style w:type="paragraph" w:default="1" w:styleId="Normal">
     <w:name w:val="Normal"/>
     <w:qFormat/>
   </w:style>
-  <w:style w:type="paragraph" w:styleId="Heading1">
+  <w:style w:type="paragraph" w:styleId="Ttulo1">
     <w:name w:val="heading 1"/>
     <w:basedOn w:val="Estilopadro"/>
     <w:pPr>
@@ -2922,7 +2835,7 @@
       <w:szCs w:val="28"/>
     </w:rPr>
   </w:style>
-  <w:style w:type="paragraph" w:styleId="Heading2">
+  <w:style w:type="paragraph" w:styleId="Ttulo2">
     <w:name w:val="heading 2"/>
     <w:basedOn w:val="Estilopadro"/>
     <w:pPr>
@@ -2938,13 +2851,13 @@
       <w:szCs w:val="20"/>
     </w:rPr>
   </w:style>
-  <w:style w:type="character" w:default="1" w:styleId="DefaultParagraphFont">
+  <w:style w:type="character" w:default="1" w:styleId="Fontepargpadro">
     <w:name w:val="Default Paragraph Font"/>
     <w:uiPriority w:val="1"/>
     <w:semiHidden/>
     <w:unhideWhenUsed/>
   </w:style>
-  <w:style w:type="table" w:default="1" w:styleId="TableNormal">
+  <w:style w:type="table" w:default="1" w:styleId="Tabelanormal">
     <w:name w:val="Normal Table"/>
     <w:uiPriority w:val="99"/>
     <w:semiHidden/>
@@ -2959,7 +2872,7 @@
       </w:tblCellMar>
     </w:tblPr>
   </w:style>
-  <w:style w:type="numbering" w:default="1" w:styleId="NoList">
+  <w:style w:type="numbering" w:default="1" w:styleId="Semlista">
     <w:name w:val="No List"/>
     <w:uiPriority w:val="99"/>
     <w:semiHidden/>
@@ -2980,7 +2893,7 @@
   </w:style>
   <w:style w:type="character" w:customStyle="1" w:styleId="Ttulo2Char">
     <w:name w:val="Título 2 Char"/>
-    <w:basedOn w:val="DefaultParagraphFont"/>
+    <w:basedOn w:val="Fontepargpadro"/>
     <w:rPr>
       <w:rFonts w:ascii="Times New Roman" w:eastAsia="Times New Roman" w:hAnsi="Times New Roman" w:cs="Times New Roman"/>
       <w:sz w:val="28"/>
@@ -2990,7 +2903,7 @@
   </w:style>
   <w:style w:type="character" w:customStyle="1" w:styleId="RecuodecorpodetextoChar">
     <w:name w:val="Recuo de corpo de texto Char"/>
-    <w:basedOn w:val="DefaultParagraphFont"/>
+    <w:basedOn w:val="Fontepargpadro"/>
     <w:rPr>
       <w:rFonts w:ascii="Times New Roman" w:eastAsia="Times New Roman" w:hAnsi="Times New Roman" w:cs="Times New Roman"/>
       <w:sz w:val="28"/>
@@ -3000,7 +2913,7 @@
   </w:style>
   <w:style w:type="character" w:customStyle="1" w:styleId="Ttulo1Char">
     <w:name w:val="Título 1 Char"/>
-    <w:basedOn w:val="DefaultParagraphFont"/>
+    <w:basedOn w:val="Fontepargpadro"/>
     <w:rPr>
       <w:rFonts w:ascii="Cambria" w:hAnsi="Cambria"/>
       <w:b/>
@@ -3023,7 +2936,7 @@
       <w:color w:val="00000A"/>
     </w:rPr>
   </w:style>
-  <w:style w:type="paragraph" w:styleId="Title">
+  <w:style w:type="paragraph" w:styleId="Ttulo">
     <w:name w:val="Title"/>
     <w:basedOn w:val="Estilopadro"/>
     <w:next w:val="Corpodotexto"/>
@@ -3044,14 +2957,14 @@
       <w:spacing w:after="120"/>
     </w:pPr>
   </w:style>
-  <w:style w:type="paragraph" w:styleId="List">
+  <w:style w:type="paragraph" w:styleId="Lista">
     <w:name w:val="List"/>
     <w:basedOn w:val="Corpodotexto"/>
     <w:rPr>
       <w:rFonts w:cs="Mangal"/>
     </w:rPr>
   </w:style>
-  <w:style w:type="paragraph" w:styleId="Caption">
+  <w:style w:type="paragraph" w:styleId="Legenda">
     <w:name w:val="caption"/>
     <w:basedOn w:val="Estilopadro"/>
     <w:pPr>
@@ -3098,13 +3011,203 @@
       <w:szCs w:val="20"/>
     </w:rPr>
   </w:style>
-  <w:style w:type="paragraph" w:styleId="ListParagraph">
+  <w:style w:type="paragraph" w:styleId="PargrafodaLista">
     <w:name w:val="List Paragraph"/>
     <w:basedOn w:val="Estilopadro"/>
     <w:pPr>
       <w:ind w:left="720"/>
       <w:contextualSpacing/>
     </w:pPr>
+  </w:style>
+</w:styles>
+</file>
+
+<file path=word/stylesWithEffects.xml><?xml version="1.0" encoding="utf-8"?>
+<w:styles xmlns:wpc="http://schemas.microsoft.com/office/word/2010/wordprocessingCanvas" xmlns:mc="http://schemas.openxmlformats.org/markup-compatibility/2006" xmlns:o="urn:schemas-microsoft-com:office:office" xmlns:r="http://schemas.openxmlformats.org/officeDocument/2006/relationships" xmlns:m="http://schemas.openxmlformats.org/officeDocument/2006/math" xmlns:v="urn:schemas-microsoft-com:vml" xmlns:wp14="http://schemas.microsoft.com/office/word/2010/wordprocessingDrawing" xmlns:wp="http://schemas.openxmlformats.org/drawingml/2006/wordprocessingDrawing" xmlns:w10="urn:schemas-microsoft-com:office:word" xmlns:w="http://schemas.openxmlformats.org/wordprocessingml/2006/main" xmlns:w14="http://schemas.microsoft.com/office/word/2010/wordml" xmlns:wpg="http://schemas.microsoft.com/office/word/2010/wordprocessingGroup" xmlns:wpi="http://schemas.microsoft.com/office/word/2010/wordprocessingInk" xmlns:wne="http://schemas.microsoft.com/office/word/2006/wordml" xmlns:wps="http://schemas.microsoft.com/office/word/2010/wordprocessingShape" mc:Ignorable="w14 wp14">
+  <w:docDefaults>
+    <w:rPrDefault>
+      <w:rPr>
+        <w:rFonts w:asciiTheme="minorHAnsi" w:eastAsiaTheme="minorEastAsia" w:hAnsiTheme="minorHAnsi" w:cstheme="minorBidi"/>
+        <w:sz w:val="22"/>
+        <w:szCs w:val="22"/>
+        <w:lang w:val="pt-BR" w:eastAsia="pt-BR" w:bidi="ar-SA"/>
+      </w:rPr>
+    </w:rPrDefault>
+    <w:pPrDefault>
+      <w:pPr>
+        <w:spacing w:after="200" w:line="276" w:lineRule="auto"/>
+      </w:pPr>
+    </w:pPrDefault>
+  </w:docDefaults>
+  <w:latentStyles w:defLockedState="0" w:defUIPriority="99" w:defSemiHidden="1" w:defUnhideWhenUsed="1" w:defQFormat="0" w:count="267">
+    <w:lsdException w:name="Normal" w:semiHidden="0" w:uiPriority="0" w:unhideWhenUsed="0" w:qFormat="1"/>
+    <w:lsdException w:name="heading 1" w:semiHidden="0" w:uiPriority="9" w:unhideWhenUsed="0" w:qFormat="1"/>
+    <w:lsdException w:name="heading 2" w:uiPriority="9" w:qFormat="1"/>
+    <w:lsdException w:name="heading 3" w:uiPriority="9" w:qFormat="1"/>
+    <w:lsdException w:name="heading 4" w:uiPriority="9" w:qFormat="1"/>
+    <w:lsdException w:name="heading 5" w:uiPriority="9" w:qFormat="1"/>
+    <w:lsdException w:name="heading 6" w:uiPriority="9" w:qFormat="1"/>
+    <w:lsdException w:name="heading 7" w:uiPriority="9" w:qFormat="1"/>
+    <w:lsdException w:name="heading 8" w:uiPriority="9" w:qFormat="1"/>
+    <w:lsdException w:name="heading 9" w:uiPriority="9" w:qFormat="1"/>
+    <w:lsdException w:name="toc 1" w:uiPriority="39"/>
+    <w:lsdException w:name="toc 2" w:uiPriority="39"/>
+    <w:lsdException w:name="toc 3" w:uiPriority="39"/>
+    <w:lsdException w:name="toc 4" w:uiPriority="39"/>
+    <w:lsdException w:name="toc 5" w:uiPriority="39"/>
+    <w:lsdException w:name="toc 6" w:uiPriority="39"/>
+    <w:lsdException w:name="toc 7" w:uiPriority="39"/>
+    <w:lsdException w:name="toc 8" w:uiPriority="39"/>
+    <w:lsdException w:name="toc 9" w:uiPriority="39"/>
+    <w:lsdException w:name="caption" w:uiPriority="35" w:qFormat="1"/>
+    <w:lsdException w:name="Title" w:semiHidden="0" w:uiPriority="10" w:unhideWhenUsed="0" w:qFormat="1"/>
+    <w:lsdException w:name="Default Paragraph Font" w:uiPriority="1"/>
+    <w:lsdException w:name="Subtitle" w:semiHidden="0" w:uiPriority="11" w:unhideWhenUsed="0" w:qFormat="1"/>
+    <w:lsdException w:name="Strong" w:semiHidden="0" w:uiPriority="22" w:unhideWhenUsed="0" w:qFormat="1"/>
+    <w:lsdException w:name="Emphasis" w:semiHidden="0" w:uiPriority="20" w:unhideWhenUsed="0" w:qFormat="1"/>
+    <w:lsdException w:name="Table Grid" w:semiHidden="0" w:uiPriority="59" w:unhideWhenUsed="0"/>
+    <w:lsdException w:name="Placeholder Text" w:unhideWhenUsed="0"/>
+    <w:lsdException w:name="No Spacing" w:semiHidden="0" w:uiPriority="1" w:unhideWhenUsed="0" w:qFormat="1"/>
+    <w:lsdException w:name="Light Shading" w:semiHidden="0" w:uiPriority="60" w:unhideWhenUsed="0"/>
+    <w:lsdException w:name="Light List" w:semiHidden="0" w:uiPriority="61" w:unhideWhenUsed="0"/>
+    <w:lsdException w:name="Light Grid" w:semiHidden="0" w:uiPriority="62" w:unhideWhenUsed="0"/>
+    <w:lsdException w:name="Medium Shading 1" w:semiHidden="0" w:uiPriority="63" w:unhideWhenUsed="0"/>
+    <w:lsdException w:name="Medium Shading 2" w:semiHidden="0" w:uiPriority="64" w:unhideWhenUsed="0"/>
+    <w:lsdException w:name="Medium List 1" w:semiHidden="0" w:uiPriority="65" w:unhideWhenUsed="0"/>
+    <w:lsdException w:name="Medium List 2" w:semiHidden="0" w:uiPriority="66" w:unhideWhenUsed="0"/>
+    <w:lsdException w:name="Medium Grid 1" w:semiHidden="0" w:uiPriority="67" w:unhideWhenUsed="0"/>
+    <w:lsdException w:name="Medium Grid 2" w:semiHidden="0" w:uiPriority="68" w:unhideWhenUsed="0"/>
+    <w:lsdException w:name="Medium Grid 3" w:semiHidden="0" w:uiPriority="69" w:unhideWhenUsed="0"/>
+    <w:lsdException w:name="Dark List" w:semiHidden="0" w:uiPriority="70" w:unhideWhenUsed="0"/>
+    <w:lsdException w:name="Colorful Shading" w:semiHidden="0" w:uiPriority="71" w:unhideWhenUsed="0"/>
+    <w:lsdException w:name="Colorful List" w:semiHidden="0" w:uiPriority="72" w:unhideWhenUsed="0"/>
+    <w:lsdException w:name="Colorful Grid" w:semiHidden="0" w:uiPriority="73" w:unhideWhenUsed="0"/>
+    <w:lsdException w:name="Light Shading Accent 1" w:semiHidden="0" w:uiPriority="60" w:unhideWhenUsed="0"/>
+    <w:lsdException w:name="Light List Accent 1" w:semiHidden="0" w:uiPriority="61" w:unhideWhenUsed="0"/>
+    <w:lsdException w:name="Light Grid Accent 1" w:semiHidden="0" w:uiPriority="62" w:unhideWhenUsed="0"/>
+    <w:lsdException w:name="Medium Shading 1 Accent 1" w:semiHidden="0" w:uiPriority="63" w:unhideWhenUsed="0"/>
+    <w:lsdException w:name="Medium Shading 2 Accent 1" w:semiHidden="0" w:uiPriority="64" w:unhideWhenUsed="0"/>
+    <w:lsdException w:name="Medium List 1 Accent 1" w:semiHidden="0" w:uiPriority="65" w:unhideWhenUsed="0"/>
+    <w:lsdException w:name="Revision" w:unhideWhenUsed="0"/>
+    <w:lsdException w:name="List Paragraph" w:semiHidden="0" w:uiPriority="34" w:unhideWhenUsed="0" w:qFormat="1"/>
+    <w:lsdException w:name="Quote" w:semiHidden="0" w:uiPriority="29" w:unhideWhenUsed="0" w:qFormat="1"/>
+    <w:lsdException w:name="Intense Quote" w:semiHidden="0" w:uiPriority="30" w:unhideWhenUsed="0" w:qFormat="1"/>
+    <w:lsdException w:name="Medium List 2 Accent 1" w:semiHidden="0" w:uiPriority="66" w:unhideWhenUsed="0"/>
+    <w:lsdException w:name="Medium Grid 1 Accent 1" w:semiHidden="0" w:uiPriority="67" w:unhideWhenUsed="0"/>
+    <w:lsdException w:name="Medium Grid 2 Accent 1" w:semiHidden="0" w:uiPriority="68" w:unhideWhenUsed="0"/>
+    <w:lsdException w:name="Medium Grid 3 Accent 1" w:semiHidden="0" w:uiPriority="69" w:unhideWhenUsed="0"/>
+    <w:lsdException w:name="Dark List Accent 1" w:semiHidden="0" w:uiPriority="70" w:unhideWhenUsed="0"/>
+    <w:lsdException w:name="Colorful Shading Accent 1" w:semiHidden="0" w:uiPriority="71" w:unhideWhenUsed="0"/>
+    <w:lsdException w:name="Colorful List Accent 1" w:semiHidden="0" w:uiPriority="72" w:unhideWhenUsed="0"/>
+    <w:lsdException w:name="Colorful Grid Accent 1" w:semiHidden="0" w:uiPriority="73" w:unhideWhenUsed="0"/>
+    <w:lsdException w:name="Light Shading Accent 2" w:semiHidden="0" w:uiPriority="60" w:unhideWhenUsed="0"/>
+    <w:lsdException w:name="Light List Accent 2" w:semiHidden="0" w:uiPriority="61" w:unhideWhenUsed="0"/>
+    <w:lsdException w:name="Light Grid Accent 2" w:semiHidden="0" w:uiPriority="62" w:unhideWhenUsed="0"/>
+    <w:lsdException w:name="Medium Shading 1 Accent 2" w:semiHidden="0" w:uiPriority="63" w:unhideWhenUsed="0"/>
+    <w:lsdException w:name="Medium Shading 2 Accent 2" w:semiHidden="0" w:uiPriority="64" w:unhideWhenUsed="0"/>
+    <w:lsdException w:name="Medium List 1 Accent 2" w:semiHidden="0" w:uiPriority="65" w:unhideWhenUsed="0"/>
+    <w:lsdException w:name="Medium List 2 Accent 2" w:semiHidden="0" w:uiPriority="66" w:unhideWhenUsed="0"/>
+    <w:lsdException w:name="Medium Grid 1 Accent 2" w:semiHidden="0" w:uiPriority="67" w:unhideWhenUsed="0"/>
+    <w:lsdException w:name="Medium Grid 2 Accent 2" w:semiHidden="0" w:uiPriority="68" w:unhideWhenUsed="0"/>
+    <w:lsdException w:name="Medium Grid 3 Accent 2" w:semiHidden="0" w:uiPriority="69" w:unhideWhenUsed="0"/>
+    <w:lsdException w:name="Dark List Accent 2" w:semiHidden="0" w:uiPriority="70" w:unhideWhenUsed="0"/>
+    <w:lsdException w:name="Colorful Shading Accent 2" w:semiHidden="0" w:uiPriority="71" w:unhideWhenUsed="0"/>
+    <w:lsdException w:name="Colorful List Accent 2" w:semiHidden="0" w:uiPriority="72" w:unhideWhenUsed="0"/>
+    <w:lsdException w:name="Colorful Grid Accent 2" w:semiHidden="0" w:uiPriority="73" w:unhideWhenUsed="0"/>
+    <w:lsdException w:name="Light Shading Accent 3" w:semiHidden="0" w:uiPriority="60" w:unhideWhenUsed="0"/>
+    <w:lsdException w:name="Light List Accent 3" w:semiHidden="0" w:uiPriority="61" w:unhideWhenUsed="0"/>
+    <w:lsdException w:name="Light Grid Accent 3" w:semiHidden="0" w:uiPriority="62" w:unhideWhenUsed="0"/>
+    <w:lsdException w:name="Medium Shading 1 Accent 3" w:semiHidden="0" w:uiPriority="63" w:unhideWhenUsed="0"/>
+    <w:lsdException w:name="Medium Shading 2 Accent 3" w:semiHidden="0" w:uiPriority="64" w:unhideWhenUsed="0"/>
+    <w:lsdException w:name="Medium List 1 Accent 3" w:semiHidden="0" w:uiPriority="65" w:unhideWhenUsed="0"/>
+    <w:lsdException w:name="Medium List 2 Accent 3" w:semiHidden="0" w:uiPriority="66" w:unhideWhenUsed="0"/>
+    <w:lsdException w:name="Medium Grid 1 Accent 3" w:semiHidden="0" w:uiPriority="67" w:unhideWhenUsed="0"/>
+    <w:lsdException w:name="Medium Grid 2 Accent 3" w:semiHidden="0" w:uiPriority="68" w:unhideWhenUsed="0"/>
+    <w:lsdException w:name="Medium Grid 3 Accent 3" w:semiHidden="0" w:uiPriority="69" w:unhideWhenUsed="0"/>
+    <w:lsdException w:name="Dark List Accent 3" w:semiHidden="0" w:uiPriority="70" w:unhideWhenUsed="0"/>
+    <w:lsdException w:name="Colorful Shading Accent 3" w:semiHidden="0" w:uiPriority="71" w:unhideWhenUsed="0"/>
+    <w:lsdException w:name="Colorful List Accent 3" w:semiHidden="0" w:uiPriority="72" w:unhideWhenUsed="0"/>
+    <w:lsdException w:name="Colorful Grid Accent 3" w:semiHidden="0" w:uiPriority="73" w:unhideWhenUsed="0"/>
+    <w:lsdException w:name="Light Shading Accent 4" w:semiHidden="0" w:uiPriority="60" w:unhideWhenUsed="0"/>
+    <w:lsdException w:name="Light List Accent 4" w:semiHidden="0" w:uiPriority="61" w:unhideWhenUsed="0"/>
+    <w:lsdException w:name="Light Grid Accent 4" w:semiHidden="0" w:uiPriority="62" w:unhideWhenUsed="0"/>
+    <w:lsdException w:name="Medium Shading 1 Accent 4" w:semiHidden="0" w:uiPriority="63" w:unhideWhenUsed="0"/>
+    <w:lsdException w:name="Medium Shading 2 Accent 4" w:semiHidden="0" w:uiPriority="64" w:unhideWhenUsed="0"/>
+    <w:lsdException w:name="Medium List 1 Accent 4" w:semiHidden="0" w:uiPriority="65" w:unhideWhenUsed="0"/>
+    <w:lsdException w:name="Medium List 2 Accent 4" w:semiHidden="0" w:uiPriority="66" w:unhideWhenUsed="0"/>
+    <w:lsdException w:name="Medium Grid 1 Accent 4" w:semiHidden="0" w:uiPriority="67" w:unhideWhenUsed="0"/>
+    <w:lsdException w:name="Medium Grid 2 Accent 4" w:semiHidden="0" w:uiPriority="68" w:unhideWhenUsed="0"/>
+    <w:lsdException w:name="Medium Grid 3 Accent 4" w:semiHidden="0" w:uiPriority="69" w:unhideWhenUsed="0"/>
+    <w:lsdException w:name="Dark List Accent 4" w:semiHidden="0" w:uiPriority="70" w:unhideWhenUsed="0"/>
+    <w:lsdException w:name="Colorful Shading Accent 4" w:semiHidden="0" w:uiPriority="71" w:unhideWhenUsed="0"/>
+    <w:lsdException w:name="Colorful List Accent 4" w:semiHidden="0" w:uiPriority="72" w:unhideWhenUsed="0"/>
+    <w:lsdException w:name="Colorful Grid Accent 4" w:semiHidden="0" w:uiPriority="73" w:unhideWhenUsed="0"/>
+    <w:lsdException w:name="Light Shading Accent 5" w:semiHidden="0" w:uiPriority="60" w:unhideWhenUsed="0"/>
+    <w:lsdException w:name="Light List Accent 5" w:semiHidden="0" w:uiPriority="61" w:unhideWhenUsed="0"/>
+    <w:lsdException w:name="Light Grid Accent 5" w:semiHidden="0" w:uiPriority="62" w:unhideWhenUsed="0"/>
+    <w:lsdException w:name="Medium Shading 1 Accent 5" w:semiHidden="0" w:uiPriority="63" w:unhideWhenUsed="0"/>
+    <w:lsdException w:name="Medium Shading 2 Accent 5" w:semiHidden="0" w:uiPriority="64" w:unhideWhenUsed="0"/>
+    <w:lsdException w:name="Medium List 1 Accent 5" w:semiHidden="0" w:uiPriority="65" w:unhideWhenUsed="0"/>
+    <w:lsdException w:name="Medium List 2 Accent 5" w:semiHidden="0" w:uiPriority="66" w:unhideWhenUsed="0"/>
+    <w:lsdException w:name="Medium Grid 1 Accent 5" w:semiHidden="0" w:uiPriority="67" w:unhideWhenUsed="0"/>
+    <w:lsdException w:name="Medium Grid 2 Accent 5" w:semiHidden="0" w:uiPriority="68" w:unhideWhenUsed="0"/>
+    <w:lsdException w:name="Medium Grid 3 Accent 5" w:semiHidden="0" w:uiPriority="69" w:unhideWhenUsed="0"/>
+    <w:lsdException w:name="Dark List Accent 5" w:semiHidden="0" w:uiPriority="70" w:unhideWhenUsed="0"/>
+    <w:lsdException w:name="Colorful Shading Accent 5" w:semiHidden="0" w:uiPriority="71" w:unhideWhenUsed="0"/>
+    <w:lsdException w:name="Colorful List Accent 5" w:semiHidden="0" w:uiPriority="72" w:unhideWhenUsed="0"/>
+    <w:lsdException w:name="Colorful Grid Accent 5" w:semiHidden="0" w:uiPriority="73" w:unhideWhenUsed="0"/>
+    <w:lsdException w:name="Light Shading Accent 6" w:semiHidden="0" w:uiPriority="60" w:unhideWhenUsed="0"/>
+    <w:lsdException w:name="Light List Accent 6" w:semiHidden="0" w:uiPriority="61" w:unhideWhenUsed="0"/>
+    <w:lsdException w:name="Light Grid Accent 6" w:semiHidden="0" w:uiPriority="62" w:unhideWhenUsed="0"/>
+    <w:lsdException w:name="Medium Shading 1 Accent 6" w:semiHidden="0" w:uiPriority="63" w:unhideWhenUsed="0"/>
+    <w:lsdException w:name="Medium Shading 2 Accent 6" w:semiHidden="0" w:uiPriority="64" w:unhideWhenUsed="0"/>
+    <w:lsdException w:name="Medium List 1 Accent 6" w:semiHidden="0" w:uiPriority="65" w:unhideWhenUsed="0"/>
+    <w:lsdException w:name="Medium List 2 Accent 6" w:semiHidden="0" w:uiPriority="66" w:unhideWhenUsed="0"/>
+    <w:lsdException w:name="Medium Grid 1 Accent 6" w:semiHidden="0" w:uiPriority="67" w:unhideWhenUsed="0"/>
+    <w:lsdException w:name="Medium Grid 2 Accent 6" w:semiHidden="0" w:uiPriority="68" w:unhideWhenUsed="0"/>
+    <w:lsdException w:name="Medium Grid 3 Accent 6" w:semiHidden="0" w:uiPriority="69" w:unhideWhenUsed="0"/>
+    <w:lsdException w:name="Dark List Accent 6" w:semiHidden="0" w:uiPriority="70" w:unhideWhenUsed="0"/>
+    <w:lsdException w:name="Colorful Shading Accent 6" w:semiHidden="0" w:uiPriority="71" w:unhideWhenUsed="0"/>
+    <w:lsdException w:name="Colorful List Accent 6" w:semiHidden="0" w:uiPriority="72" w:unhideWhenUsed="0"/>
+    <w:lsdException w:name="Colorful Grid Accent 6" w:semiHidden="0" w:uiPriority="73" w:unhideWhenUsed="0"/>
+    <w:lsdException w:name="Subtle Emphasis" w:semiHidden="0" w:uiPriority="19" w:unhideWhenUsed="0" w:qFormat="1"/>
+    <w:lsdException w:name="Intense Emphasis" w:semiHidden="0" w:uiPriority="21" w:unhideWhenUsed="0" w:qFormat="1"/>
+    <w:lsdException w:name="Subtle Reference" w:semiHidden="0" w:uiPriority="31" w:unhideWhenUsed="0" w:qFormat="1"/>
+    <w:lsdException w:name="Intense Reference" w:semiHidden="0" w:uiPriority="32" w:unhideWhenUsed="0" w:qFormat="1"/>
+    <w:lsdException w:name="Book Title" w:semiHidden="0" w:uiPriority="33" w:unhideWhenUsed="0" w:qFormat="1"/>
+    <w:lsdException w:name="Bibliography" w:uiPriority="37"/>
+    <w:lsdException w:name="TOC Heading" w:uiPriority="39" w:qFormat="1"/>
+  </w:latentStyles>
+  <w:style w:type="paragraph" w:default="1" w:styleId="Normal">
+    <w:name w:val="Normal"/>
+    <w:qFormat/>
+  </w:style>
+  <w:style w:type="character" w:default="1" w:styleId="Fontepargpadro">
+    <w:name w:val="Default Paragraph Font"/>
+    <w:uiPriority w:val="1"/>
+    <w:semiHidden/>
+    <w:unhideWhenUsed/>
+  </w:style>
+  <w:style w:type="table" w:default="1" w:styleId="Tabelanormal">
+    <w:name w:val="Normal Table"/>
+    <w:uiPriority w:val="99"/>
+    <w:semiHidden/>
+    <w:unhideWhenUsed/>
+    <w:tblPr>
+      <w:tblInd w:w="0" w:type="dxa"/>
+      <w:tblCellMar>
+        <w:top w:w="0" w:type="dxa"/>
+        <w:left w:w="108" w:type="dxa"/>
+        <w:bottom w:w="0" w:type="dxa"/>
+        <w:right w:w="108" w:type="dxa"/>
+      </w:tblCellMar>
+    </w:tblPr>
+  </w:style>
+  <w:style w:type="numbering" w:default="1" w:styleId="Semlista">
+    <w:name w:val="No List"/>
+    <w:uiPriority w:val="99"/>
+    <w:semiHidden/>
+    <w:unhideWhenUsed/>
   </w:style>
 </w:styles>
 </file>

</xml_diff>